<commit_message>
Especificação do requisito funcional RF33
</commit_message>
<xml_diff>
--- a/Docs/Documentos de Especificação de Requisitos/RF33 - Gerente de Salas alterar dados cadastrais.docx
+++ b/Docs/Documentos de Especificação de Requisitos/RF33 - Gerente de Salas alterar dados cadastrais.docx
@@ -493,6 +493,14 @@
                 <w:sz w:val="24"/>
               </w:rPr>
             </w:pPr>
+            <w:r>
+              <w:rPr>
+                <w:rFonts w:ascii="Times New Roman" w:hAnsi="Times New Roman" w:cs="Times New Roman"/>
+                <w:color w:val="000000"/>
+                <w:sz w:val="24"/>
+              </w:rPr>
+              <w:t>28/06/2015</w:t>
+            </w:r>
           </w:p>
         </w:tc>
         <w:tc>
@@ -586,6 +594,16 @@
                 <w:sz w:val="24"/>
               </w:rPr>
             </w:pPr>
+            <w:r>
+              <w:rPr>
+                <w:rFonts w:ascii="Times New Roman" w:hAnsi="Times New Roman" w:cs="Times New Roman"/>
+                <w:color w:val="000000"/>
+                <w:sz w:val="24"/>
+              </w:rPr>
+              <w:t>Lázaro</w:t>
+            </w:r>
+            <w:bookmarkStart w:id="0" w:name="_GoBack"/>
+            <w:bookmarkEnd w:id="0"/>
           </w:p>
         </w:tc>
       </w:tr>
@@ -615,9 +633,9 @@
           <w:rFonts w:cs="Times New Roman"/>
         </w:rPr>
       </w:pPr>
-      <w:bookmarkStart w:id="0" w:name="_Toc418669386"/>
-      <w:bookmarkStart w:id="1" w:name="_Toc419879852"/>
-      <w:bookmarkStart w:id="2" w:name="_Toc422851701"/>
+      <w:bookmarkStart w:id="1" w:name="_Toc418669386"/>
+      <w:bookmarkStart w:id="2" w:name="_Toc419879852"/>
+      <w:bookmarkStart w:id="3" w:name="_Toc422851701"/>
       <w:r>
         <w:rPr>
           <w:rFonts w:cs="Times New Roman"/>
@@ -625,9 +643,9 @@
         <w:lastRenderedPageBreak/>
         <w:t>Sumário</w:t>
       </w:r>
-      <w:bookmarkEnd w:id="0"/>
       <w:bookmarkEnd w:id="1"/>
       <w:bookmarkEnd w:id="2"/>
+      <w:bookmarkEnd w:id="3"/>
     </w:p>
     <w:p>
       <w:pPr>
@@ -647,8 +665,6 @@
       <w:r>
         <w:fldChar w:fldCharType="separate"/>
       </w:r>
-      <w:bookmarkStart w:id="3" w:name="_GoBack"/>
-      <w:bookmarkEnd w:id="3"/>
       <w:r>
         <w:rPr>
           <w:rFonts w:cs="Times New Roman"/>
@@ -1344,6 +1360,48 @@
           <w:sz w:val="24"/>
         </w:rPr>
       </w:pPr>
+      <w:r>
+        <w:rPr>
+          <w:rFonts w:ascii="Times New Roman" w:hAnsi="Times New Roman" w:cs="Times New Roman"/>
+          <w:sz w:val="24"/>
+        </w:rPr>
+        <w:t xml:space="preserve">Este documento descreve os passos do caso de uso </w:t>
+      </w:r>
+      <w:r>
+        <w:rPr>
+          <w:rFonts w:ascii="Times New Roman" w:hAnsi="Times New Roman" w:cs="Times New Roman"/>
+          <w:sz w:val="24"/>
+        </w:rPr>
+        <w:t xml:space="preserve">Gerente </w:t>
+      </w:r>
+      <w:r>
+        <w:rPr>
+          <w:rFonts w:ascii="Times New Roman" w:hAnsi="Times New Roman" w:cs="Times New Roman"/>
+          <w:sz w:val="24"/>
+        </w:rPr>
+        <w:t xml:space="preserve">alterar dados cadastrais, especificando como será feita a atualização dos dados cadastrais do </w:t>
+      </w:r>
+      <w:r>
+        <w:rPr>
+          <w:rFonts w:ascii="Times New Roman" w:hAnsi="Times New Roman" w:cs="Times New Roman"/>
+          <w:sz w:val="24"/>
+        </w:rPr>
+        <w:t>gerente n</w:t>
+      </w:r>
+      <w:r>
+        <w:rPr>
+          <w:rFonts w:ascii="Times New Roman" w:hAnsi="Times New Roman" w:cs="Times New Roman"/>
+          <w:sz w:val="24"/>
+        </w:rPr>
+        <w:t>o sistema</w:t>
+      </w:r>
+      <w:r>
+        <w:rPr>
+          <w:rFonts w:ascii="Times New Roman" w:hAnsi="Times New Roman" w:cs="Times New Roman"/>
+          <w:sz w:val="24"/>
+        </w:rPr>
+        <w:t>.</w:t>
+      </w:r>
     </w:p>
     <w:p>
       <w:pPr>
@@ -1377,6 +1435,36 @@
           <w:sz w:val="24"/>
         </w:rPr>
       </w:pPr>
+      <w:r>
+        <w:rPr>
+          <w:rFonts w:ascii="Times New Roman" w:eastAsia="Times New Roman" w:hAnsi="Times New Roman" w:cs="Times New Roman"/>
+          <w:sz w:val="24"/>
+        </w:rPr>
+        <w:t xml:space="preserve">Este caso de uso só poderá iniciar se o </w:t>
+      </w:r>
+      <w:r>
+        <w:rPr>
+          <w:rFonts w:ascii="Times New Roman" w:eastAsia="Times New Roman" w:hAnsi="Times New Roman" w:cs="Times New Roman"/>
+          <w:sz w:val="24"/>
+        </w:rPr>
+        <w:t xml:space="preserve">gerente de salas </w:t>
+      </w:r>
+      <w:proofErr w:type="gramStart"/>
+      <w:r>
+        <w:rPr>
+          <w:rFonts w:ascii="Times New Roman" w:eastAsia="Times New Roman" w:hAnsi="Times New Roman" w:cs="Times New Roman"/>
+          <w:sz w:val="24"/>
+        </w:rPr>
+        <w:t>desejar</w:t>
+      </w:r>
+      <w:proofErr w:type="gramEnd"/>
+      <w:r>
+        <w:rPr>
+          <w:rFonts w:ascii="Times New Roman" w:eastAsia="Times New Roman" w:hAnsi="Times New Roman" w:cs="Times New Roman"/>
+          <w:sz w:val="24"/>
+        </w:rPr>
+        <w:t xml:space="preserve"> alterar seus dados cadastrais e se o mesmo estiver cadastrado no sistema.</w:t>
+      </w:r>
     </w:p>
     <w:p>
       <w:pPr>
@@ -1410,6 +1498,27 @@
           <w:sz w:val="24"/>
         </w:rPr>
       </w:pPr>
+      <w:r>
+        <w:rPr>
+          <w:rFonts w:ascii="Times New Roman" w:eastAsia="Times New Roman" w:hAnsi="Times New Roman" w:cs="Times New Roman"/>
+          <w:sz w:val="24"/>
+        </w:rPr>
+        <w:t xml:space="preserve">Após o final normal deste caso de uso, os dados do </w:t>
+      </w:r>
+      <w:r>
+        <w:rPr>
+          <w:rFonts w:ascii="Times New Roman" w:eastAsia="Times New Roman" w:hAnsi="Times New Roman" w:cs="Times New Roman"/>
+          <w:sz w:val="24"/>
+        </w:rPr>
+        <w:t xml:space="preserve">gerente de salas </w:t>
+      </w:r>
+      <w:r>
+        <w:rPr>
+          <w:rFonts w:ascii="Times New Roman" w:eastAsia="Times New Roman" w:hAnsi="Times New Roman" w:cs="Times New Roman"/>
+          <w:sz w:val="24"/>
+        </w:rPr>
+        <w:t>devem estar atualizados no sistema.</w:t>
+      </w:r>
     </w:p>
     <w:p>
       <w:pPr>
@@ -1437,7 +1546,10 @@
     <w:p>
       <w:pPr>
         <w:pStyle w:val="PargrafodaLista"/>
-        <w:ind w:left="1068"/>
+        <w:numPr>
+          <w:ilvl w:val="0"/>
+          <w:numId w:val="4"/>
+        </w:numPr>
         <w:jc w:val="both"/>
         <w:rPr>
           <w:rFonts w:ascii="Times New Roman" w:hAnsi="Times New Roman" w:cs="Times New Roman"/>
@@ -1445,6 +1557,14 @@
           <w:szCs w:val="24"/>
         </w:rPr>
       </w:pPr>
+      <w:r>
+        <w:rPr>
+          <w:rFonts w:ascii="Times New Roman" w:hAnsi="Times New Roman" w:cs="Times New Roman"/>
+          <w:sz w:val="24"/>
+          <w:szCs w:val="24"/>
+        </w:rPr>
+        <w:t>Gerente de salas</w:t>
+      </w:r>
     </w:p>
     <w:p>
       <w:pPr>
@@ -1479,6 +1599,30 @@
           <w:szCs w:val="24"/>
         </w:rPr>
       </w:pPr>
+      <w:r>
+        <w:rPr>
+          <w:rFonts w:ascii="Times New Roman" w:hAnsi="Times New Roman" w:cs="Times New Roman"/>
+          <w:sz w:val="24"/>
+          <w:szCs w:val="24"/>
+        </w:rPr>
+        <w:t xml:space="preserve">Este caso de uso começa quando o </w:t>
+      </w:r>
+      <w:r>
+        <w:rPr>
+          <w:rFonts w:ascii="Times New Roman" w:hAnsi="Times New Roman" w:cs="Times New Roman"/>
+          <w:sz w:val="24"/>
+          <w:szCs w:val="24"/>
+        </w:rPr>
+        <w:t xml:space="preserve">gerente de salas </w:t>
+      </w:r>
+      <w:r>
+        <w:rPr>
+          <w:rFonts w:ascii="Times New Roman" w:hAnsi="Times New Roman" w:cs="Times New Roman"/>
+          <w:sz w:val="24"/>
+          <w:szCs w:val="24"/>
+        </w:rPr>
+        <w:t>do sistema clicar na opção “Meus dados” presente na sua tela.</w:t>
+      </w:r>
     </w:p>
     <w:p>
       <w:pPr>
@@ -1501,7 +1645,6 @@
       <w:r>
         <w:rPr>
           <w:rFonts w:cs="Times New Roman"/>
-          <w:shd w:val="clear" w:color="auto" w:fill="CCCCCC"/>
         </w:rPr>
         <w:lastRenderedPageBreak/>
         <w:t>Fluxo principal</w:t>
@@ -1807,6 +1950,13 @@
                 <w:sz w:val="24"/>
               </w:rPr>
             </w:pPr>
+            <w:r>
+              <w:rPr>
+                <w:rFonts w:ascii="Times New Roman" w:hAnsi="Times New Roman" w:cs="Times New Roman"/>
+                <w:sz w:val="24"/>
+              </w:rPr>
+              <w:t>Gerente de salas</w:t>
+            </w:r>
           </w:p>
         </w:tc>
         <w:tc>
@@ -1832,6 +1982,954 @@
                 <w:sz w:val="24"/>
               </w:rPr>
             </w:pPr>
+            <w:r>
+              <w:rPr>
+                <w:rFonts w:ascii="Times New Roman" w:hAnsi="Times New Roman" w:cs="Times New Roman"/>
+                <w:sz w:val="24"/>
+              </w:rPr>
+              <w:t>Clica na opção “Meus dados”.</w:t>
+            </w:r>
+          </w:p>
+        </w:tc>
+        <w:tc>
+          <w:tcPr>
+            <w:tcW w:w="2528" w:type="dxa"/>
+            <w:tcBorders>
+              <w:top w:val="single" w:sz="4" w:space="0" w:color="00000A"/>
+              <w:left w:val="single" w:sz="4" w:space="0" w:color="00000A"/>
+              <w:bottom w:val="single" w:sz="4" w:space="0" w:color="00000A"/>
+              <w:right w:val="single" w:sz="4" w:space="0" w:color="00000A"/>
+            </w:tcBorders>
+            <w:shd w:val="clear" w:color="auto" w:fill="auto"/>
+            <w:tcMar>
+              <w:left w:w="108" w:type="dxa"/>
+            </w:tcMar>
+          </w:tcPr>
+          <w:p>
+            <w:pPr>
+              <w:spacing w:after="0"/>
+              <w:jc w:val="both"/>
+              <w:rPr>
+                <w:rFonts w:ascii="Times New Roman" w:hAnsi="Times New Roman" w:cs="Times New Roman"/>
+                <w:sz w:val="24"/>
+              </w:rPr>
+            </w:pPr>
+          </w:p>
+        </w:tc>
+        <w:tc>
+          <w:tcPr>
+            <w:tcW w:w="1523" w:type="dxa"/>
+            <w:tcBorders>
+              <w:top w:val="single" w:sz="4" w:space="0" w:color="00000A"/>
+              <w:left w:val="single" w:sz="4" w:space="0" w:color="00000A"/>
+              <w:bottom w:val="single" w:sz="4" w:space="0" w:color="00000A"/>
+              <w:right w:val="single" w:sz="4" w:space="0" w:color="00000A"/>
+            </w:tcBorders>
+            <w:shd w:val="clear" w:color="auto" w:fill="auto"/>
+            <w:tcMar>
+              <w:left w:w="108" w:type="dxa"/>
+            </w:tcMar>
+          </w:tcPr>
+          <w:p>
+            <w:pPr>
+              <w:spacing w:after="0"/>
+              <w:jc w:val="both"/>
+              <w:rPr>
+                <w:rFonts w:ascii="Times New Roman" w:hAnsi="Times New Roman" w:cs="Times New Roman"/>
+                <w:sz w:val="24"/>
+              </w:rPr>
+            </w:pPr>
+            <w:r>
+              <w:rPr>
+                <w:rFonts w:ascii="Times New Roman" w:hAnsi="Times New Roman" w:cs="Times New Roman"/>
+                <w:sz w:val="24"/>
+              </w:rPr>
+              <w:t>TL06</w:t>
+            </w:r>
+          </w:p>
+        </w:tc>
+      </w:tr>
+      <w:tr>
+        <w:tc>
+          <w:tcPr>
+            <w:tcW w:w="816" w:type="dxa"/>
+            <w:tcBorders>
+              <w:top w:val="single" w:sz="4" w:space="0" w:color="00000A"/>
+              <w:left w:val="single" w:sz="4" w:space="0" w:color="00000A"/>
+              <w:bottom w:val="single" w:sz="4" w:space="0" w:color="00000A"/>
+              <w:right w:val="single" w:sz="4" w:space="0" w:color="00000A"/>
+            </w:tcBorders>
+            <w:shd w:val="clear" w:color="auto" w:fill="auto"/>
+            <w:tcMar>
+              <w:left w:w="108" w:type="dxa"/>
+            </w:tcMar>
+          </w:tcPr>
+          <w:p>
+            <w:pPr>
+              <w:spacing w:after="0"/>
+              <w:jc w:val="right"/>
+              <w:rPr>
+                <w:rFonts w:ascii="Times New Roman" w:hAnsi="Times New Roman" w:cs="Times New Roman"/>
+                <w:sz w:val="24"/>
+              </w:rPr>
+            </w:pPr>
+            <w:proofErr w:type="gramStart"/>
+            <w:r>
+              <w:rPr>
+                <w:rFonts w:ascii="Times New Roman" w:hAnsi="Times New Roman" w:cs="Times New Roman"/>
+                <w:sz w:val="24"/>
+              </w:rPr>
+              <w:t>2</w:t>
+            </w:r>
+            <w:proofErr w:type="gramEnd"/>
+          </w:p>
+        </w:tc>
+        <w:tc>
+          <w:tcPr>
+            <w:tcW w:w="1615" w:type="dxa"/>
+            <w:tcBorders>
+              <w:top w:val="single" w:sz="4" w:space="0" w:color="00000A"/>
+              <w:left w:val="single" w:sz="4" w:space="0" w:color="00000A"/>
+              <w:bottom w:val="single" w:sz="4" w:space="0" w:color="00000A"/>
+              <w:right w:val="single" w:sz="4" w:space="0" w:color="00000A"/>
+            </w:tcBorders>
+            <w:shd w:val="clear" w:color="auto" w:fill="auto"/>
+            <w:tcMar>
+              <w:left w:w="108" w:type="dxa"/>
+            </w:tcMar>
+          </w:tcPr>
+          <w:p>
+            <w:pPr>
+              <w:spacing w:after="0"/>
+              <w:jc w:val="both"/>
+              <w:rPr>
+                <w:rFonts w:ascii="Times New Roman" w:hAnsi="Times New Roman" w:cs="Times New Roman"/>
+                <w:sz w:val="24"/>
+              </w:rPr>
+            </w:pPr>
+            <w:r>
+              <w:rPr>
+                <w:rFonts w:ascii="Times New Roman" w:hAnsi="Times New Roman" w:cs="Times New Roman"/>
+                <w:sz w:val="24"/>
+              </w:rPr>
+              <w:t>Sistema</w:t>
+            </w:r>
+          </w:p>
+        </w:tc>
+        <w:tc>
+          <w:tcPr>
+            <w:tcW w:w="2805" w:type="dxa"/>
+            <w:tcBorders>
+              <w:top w:val="single" w:sz="4" w:space="0" w:color="00000A"/>
+              <w:left w:val="single" w:sz="4" w:space="0" w:color="00000A"/>
+              <w:bottom w:val="single" w:sz="4" w:space="0" w:color="00000A"/>
+              <w:right w:val="single" w:sz="4" w:space="0" w:color="00000A"/>
+            </w:tcBorders>
+            <w:shd w:val="clear" w:color="auto" w:fill="auto"/>
+            <w:tcMar>
+              <w:left w:w="108" w:type="dxa"/>
+            </w:tcMar>
+          </w:tcPr>
+          <w:p>
+            <w:pPr>
+              <w:spacing w:after="0"/>
+              <w:jc w:val="both"/>
+              <w:rPr>
+                <w:rFonts w:ascii="Times New Roman" w:hAnsi="Times New Roman" w:cs="Times New Roman"/>
+                <w:sz w:val="24"/>
+              </w:rPr>
+            </w:pPr>
+            <w:r>
+              <w:rPr>
+                <w:rFonts w:ascii="Times New Roman" w:hAnsi="Times New Roman" w:cs="Times New Roman"/>
+                <w:sz w:val="24"/>
+              </w:rPr>
+              <w:t>Exibe a tela de atualização dos d</w:t>
+            </w:r>
+            <w:r>
+              <w:rPr>
+                <w:rFonts w:ascii="Times New Roman" w:hAnsi="Times New Roman" w:cs="Times New Roman"/>
+                <w:sz w:val="24"/>
+              </w:rPr>
+              <w:t>ados cadastrais do gerente de salas</w:t>
+            </w:r>
+            <w:r>
+              <w:rPr>
+                <w:rFonts w:ascii="Times New Roman" w:hAnsi="Times New Roman" w:cs="Times New Roman"/>
+                <w:sz w:val="24"/>
+              </w:rPr>
+              <w:t>.</w:t>
+            </w:r>
+          </w:p>
+        </w:tc>
+        <w:tc>
+          <w:tcPr>
+            <w:tcW w:w="2528" w:type="dxa"/>
+            <w:tcBorders>
+              <w:top w:val="single" w:sz="4" w:space="0" w:color="00000A"/>
+              <w:left w:val="single" w:sz="4" w:space="0" w:color="00000A"/>
+              <w:bottom w:val="single" w:sz="4" w:space="0" w:color="00000A"/>
+              <w:right w:val="single" w:sz="4" w:space="0" w:color="00000A"/>
+            </w:tcBorders>
+            <w:shd w:val="clear" w:color="auto" w:fill="auto"/>
+            <w:tcMar>
+              <w:left w:w="108" w:type="dxa"/>
+            </w:tcMar>
+          </w:tcPr>
+          <w:p>
+            <w:pPr>
+              <w:spacing w:after="0"/>
+              <w:jc w:val="both"/>
+              <w:rPr>
+                <w:rFonts w:ascii="Times New Roman" w:hAnsi="Times New Roman" w:cs="Times New Roman"/>
+                <w:sz w:val="24"/>
+              </w:rPr>
+            </w:pPr>
+          </w:p>
+        </w:tc>
+        <w:tc>
+          <w:tcPr>
+            <w:tcW w:w="1523" w:type="dxa"/>
+            <w:tcBorders>
+              <w:top w:val="single" w:sz="4" w:space="0" w:color="00000A"/>
+              <w:left w:val="single" w:sz="4" w:space="0" w:color="00000A"/>
+              <w:bottom w:val="single" w:sz="4" w:space="0" w:color="00000A"/>
+              <w:right w:val="single" w:sz="4" w:space="0" w:color="00000A"/>
+            </w:tcBorders>
+            <w:shd w:val="clear" w:color="auto" w:fill="auto"/>
+            <w:tcMar>
+              <w:left w:w="108" w:type="dxa"/>
+            </w:tcMar>
+          </w:tcPr>
+          <w:p>
+            <w:pPr>
+              <w:spacing w:after="0"/>
+              <w:jc w:val="both"/>
+              <w:rPr>
+                <w:rFonts w:ascii="Times New Roman" w:hAnsi="Times New Roman" w:cs="Times New Roman"/>
+                <w:sz w:val="24"/>
+              </w:rPr>
+            </w:pPr>
+            <w:r>
+              <w:rPr>
+                <w:rFonts w:ascii="Times New Roman" w:hAnsi="Times New Roman" w:cs="Times New Roman"/>
+                <w:sz w:val="24"/>
+              </w:rPr>
+              <w:t>TL14</w:t>
+            </w:r>
+          </w:p>
+        </w:tc>
+      </w:tr>
+      <w:tr>
+        <w:tc>
+          <w:tcPr>
+            <w:tcW w:w="816" w:type="dxa"/>
+            <w:tcBorders>
+              <w:top w:val="single" w:sz="4" w:space="0" w:color="00000A"/>
+              <w:left w:val="single" w:sz="4" w:space="0" w:color="00000A"/>
+              <w:bottom w:val="single" w:sz="4" w:space="0" w:color="00000A"/>
+              <w:right w:val="single" w:sz="4" w:space="0" w:color="00000A"/>
+            </w:tcBorders>
+            <w:shd w:val="clear" w:color="auto" w:fill="auto"/>
+            <w:tcMar>
+              <w:left w:w="108" w:type="dxa"/>
+            </w:tcMar>
+          </w:tcPr>
+          <w:p>
+            <w:pPr>
+              <w:spacing w:after="0"/>
+              <w:jc w:val="right"/>
+              <w:rPr>
+                <w:rFonts w:ascii="Times New Roman" w:hAnsi="Times New Roman" w:cs="Times New Roman"/>
+                <w:sz w:val="24"/>
+              </w:rPr>
+            </w:pPr>
+            <w:proofErr w:type="gramStart"/>
+            <w:r>
+              <w:rPr>
+                <w:rFonts w:ascii="Times New Roman" w:hAnsi="Times New Roman" w:cs="Times New Roman"/>
+                <w:sz w:val="24"/>
+              </w:rPr>
+              <w:t>3</w:t>
+            </w:r>
+            <w:proofErr w:type="gramEnd"/>
+          </w:p>
+        </w:tc>
+        <w:tc>
+          <w:tcPr>
+            <w:tcW w:w="1615" w:type="dxa"/>
+            <w:tcBorders>
+              <w:top w:val="single" w:sz="4" w:space="0" w:color="00000A"/>
+              <w:left w:val="single" w:sz="4" w:space="0" w:color="00000A"/>
+              <w:bottom w:val="single" w:sz="4" w:space="0" w:color="00000A"/>
+              <w:right w:val="single" w:sz="4" w:space="0" w:color="00000A"/>
+            </w:tcBorders>
+            <w:shd w:val="clear" w:color="auto" w:fill="auto"/>
+            <w:tcMar>
+              <w:left w:w="108" w:type="dxa"/>
+            </w:tcMar>
+          </w:tcPr>
+          <w:p>
+            <w:pPr>
+              <w:spacing w:after="0"/>
+              <w:jc w:val="both"/>
+              <w:rPr>
+                <w:rFonts w:ascii="Times New Roman" w:hAnsi="Times New Roman" w:cs="Times New Roman"/>
+                <w:sz w:val="24"/>
+              </w:rPr>
+            </w:pPr>
+            <w:r>
+              <w:rPr>
+                <w:rFonts w:ascii="Times New Roman" w:hAnsi="Times New Roman" w:cs="Times New Roman"/>
+                <w:sz w:val="24"/>
+              </w:rPr>
+              <w:t>Gerente de salas</w:t>
+            </w:r>
+          </w:p>
+        </w:tc>
+        <w:tc>
+          <w:tcPr>
+            <w:tcW w:w="2805" w:type="dxa"/>
+            <w:tcBorders>
+              <w:top w:val="single" w:sz="4" w:space="0" w:color="00000A"/>
+              <w:left w:val="single" w:sz="4" w:space="0" w:color="00000A"/>
+              <w:bottom w:val="single" w:sz="4" w:space="0" w:color="00000A"/>
+              <w:right w:val="single" w:sz="4" w:space="0" w:color="00000A"/>
+            </w:tcBorders>
+            <w:shd w:val="clear" w:color="auto" w:fill="auto"/>
+            <w:tcMar>
+              <w:left w:w="108" w:type="dxa"/>
+            </w:tcMar>
+          </w:tcPr>
+          <w:p>
+            <w:pPr>
+              <w:spacing w:after="0"/>
+              <w:jc w:val="both"/>
+              <w:rPr>
+                <w:rFonts w:ascii="Times New Roman" w:hAnsi="Times New Roman" w:cs="Times New Roman"/>
+                <w:sz w:val="24"/>
+              </w:rPr>
+            </w:pPr>
+            <w:r>
+              <w:rPr>
+                <w:rFonts w:ascii="Times New Roman" w:hAnsi="Times New Roman" w:cs="Times New Roman"/>
+                <w:sz w:val="24"/>
+              </w:rPr>
+              <w:t>Altera seus dados cadastrais.</w:t>
+            </w:r>
+          </w:p>
+        </w:tc>
+        <w:tc>
+          <w:tcPr>
+            <w:tcW w:w="2528" w:type="dxa"/>
+            <w:tcBorders>
+              <w:top w:val="single" w:sz="4" w:space="0" w:color="00000A"/>
+              <w:left w:val="single" w:sz="4" w:space="0" w:color="00000A"/>
+              <w:bottom w:val="single" w:sz="4" w:space="0" w:color="00000A"/>
+              <w:right w:val="single" w:sz="4" w:space="0" w:color="00000A"/>
+            </w:tcBorders>
+            <w:shd w:val="clear" w:color="auto" w:fill="auto"/>
+            <w:tcMar>
+              <w:left w:w="108" w:type="dxa"/>
+            </w:tcMar>
+          </w:tcPr>
+          <w:p>
+            <w:pPr>
+              <w:spacing w:after="0"/>
+              <w:jc w:val="both"/>
+              <w:rPr>
+                <w:rFonts w:ascii="Times New Roman" w:hAnsi="Times New Roman" w:cs="Times New Roman"/>
+                <w:sz w:val="24"/>
+              </w:rPr>
+            </w:pPr>
+          </w:p>
+        </w:tc>
+        <w:tc>
+          <w:tcPr>
+            <w:tcW w:w="1523" w:type="dxa"/>
+            <w:tcBorders>
+              <w:top w:val="single" w:sz="4" w:space="0" w:color="00000A"/>
+              <w:left w:val="single" w:sz="4" w:space="0" w:color="00000A"/>
+              <w:bottom w:val="single" w:sz="4" w:space="0" w:color="00000A"/>
+              <w:right w:val="single" w:sz="4" w:space="0" w:color="00000A"/>
+            </w:tcBorders>
+            <w:shd w:val="clear" w:color="auto" w:fill="auto"/>
+            <w:tcMar>
+              <w:left w:w="108" w:type="dxa"/>
+            </w:tcMar>
+          </w:tcPr>
+          <w:p>
+            <w:pPr>
+              <w:spacing w:after="0"/>
+              <w:jc w:val="both"/>
+              <w:rPr>
+                <w:rFonts w:ascii="Times New Roman" w:hAnsi="Times New Roman" w:cs="Times New Roman"/>
+                <w:sz w:val="24"/>
+              </w:rPr>
+            </w:pPr>
+          </w:p>
+        </w:tc>
+      </w:tr>
+      <w:tr>
+        <w:tc>
+          <w:tcPr>
+            <w:tcW w:w="816" w:type="dxa"/>
+            <w:tcBorders>
+              <w:top w:val="single" w:sz="4" w:space="0" w:color="00000A"/>
+              <w:left w:val="single" w:sz="4" w:space="0" w:color="00000A"/>
+              <w:bottom w:val="single" w:sz="4" w:space="0" w:color="00000A"/>
+              <w:right w:val="single" w:sz="4" w:space="0" w:color="00000A"/>
+            </w:tcBorders>
+            <w:shd w:val="clear" w:color="auto" w:fill="auto"/>
+            <w:tcMar>
+              <w:left w:w="108" w:type="dxa"/>
+            </w:tcMar>
+          </w:tcPr>
+          <w:p>
+            <w:pPr>
+              <w:spacing w:after="0"/>
+              <w:jc w:val="right"/>
+              <w:rPr>
+                <w:rFonts w:ascii="Times New Roman" w:hAnsi="Times New Roman" w:cs="Times New Roman"/>
+                <w:sz w:val="24"/>
+              </w:rPr>
+            </w:pPr>
+            <w:proofErr w:type="gramStart"/>
+            <w:r>
+              <w:rPr>
+                <w:rFonts w:ascii="Times New Roman" w:hAnsi="Times New Roman" w:cs="Times New Roman"/>
+                <w:sz w:val="24"/>
+              </w:rPr>
+              <w:t>4</w:t>
+            </w:r>
+            <w:proofErr w:type="gramEnd"/>
+          </w:p>
+        </w:tc>
+        <w:tc>
+          <w:tcPr>
+            <w:tcW w:w="1615" w:type="dxa"/>
+            <w:tcBorders>
+              <w:top w:val="single" w:sz="4" w:space="0" w:color="00000A"/>
+              <w:left w:val="single" w:sz="4" w:space="0" w:color="00000A"/>
+              <w:bottom w:val="single" w:sz="4" w:space="0" w:color="00000A"/>
+              <w:right w:val="single" w:sz="4" w:space="0" w:color="00000A"/>
+            </w:tcBorders>
+            <w:shd w:val="clear" w:color="auto" w:fill="auto"/>
+            <w:tcMar>
+              <w:left w:w="108" w:type="dxa"/>
+            </w:tcMar>
+          </w:tcPr>
+          <w:p>
+            <w:pPr>
+              <w:spacing w:after="0"/>
+              <w:jc w:val="both"/>
+              <w:rPr>
+                <w:rFonts w:ascii="Times New Roman" w:hAnsi="Times New Roman" w:cs="Times New Roman"/>
+                <w:sz w:val="24"/>
+              </w:rPr>
+            </w:pPr>
+            <w:r>
+              <w:rPr>
+                <w:rFonts w:ascii="Times New Roman" w:hAnsi="Times New Roman" w:cs="Times New Roman"/>
+                <w:sz w:val="24"/>
+              </w:rPr>
+              <w:t>Gerente de salas</w:t>
+            </w:r>
+          </w:p>
+        </w:tc>
+        <w:tc>
+          <w:tcPr>
+            <w:tcW w:w="2805" w:type="dxa"/>
+            <w:tcBorders>
+              <w:top w:val="single" w:sz="4" w:space="0" w:color="00000A"/>
+              <w:left w:val="single" w:sz="4" w:space="0" w:color="00000A"/>
+              <w:bottom w:val="single" w:sz="4" w:space="0" w:color="00000A"/>
+              <w:right w:val="single" w:sz="4" w:space="0" w:color="00000A"/>
+            </w:tcBorders>
+            <w:shd w:val="clear" w:color="auto" w:fill="auto"/>
+            <w:tcMar>
+              <w:left w:w="108" w:type="dxa"/>
+            </w:tcMar>
+          </w:tcPr>
+          <w:p>
+            <w:pPr>
+              <w:spacing w:after="0"/>
+              <w:jc w:val="both"/>
+              <w:rPr>
+                <w:rFonts w:ascii="Times New Roman" w:hAnsi="Times New Roman" w:cs="Times New Roman"/>
+                <w:sz w:val="24"/>
+              </w:rPr>
+            </w:pPr>
+            <w:r>
+              <w:rPr>
+                <w:rFonts w:ascii="Times New Roman" w:hAnsi="Times New Roman" w:cs="Times New Roman"/>
+                <w:sz w:val="24"/>
+              </w:rPr>
+              <w:t>Clica na opção “Salvar”.</w:t>
+            </w:r>
+          </w:p>
+        </w:tc>
+        <w:tc>
+          <w:tcPr>
+            <w:tcW w:w="2528" w:type="dxa"/>
+            <w:tcBorders>
+              <w:top w:val="single" w:sz="4" w:space="0" w:color="00000A"/>
+              <w:left w:val="single" w:sz="4" w:space="0" w:color="00000A"/>
+              <w:bottom w:val="single" w:sz="4" w:space="0" w:color="00000A"/>
+              <w:right w:val="single" w:sz="4" w:space="0" w:color="00000A"/>
+            </w:tcBorders>
+            <w:shd w:val="clear" w:color="auto" w:fill="auto"/>
+            <w:tcMar>
+              <w:left w:w="108" w:type="dxa"/>
+            </w:tcMar>
+          </w:tcPr>
+          <w:p>
+            <w:pPr>
+              <w:spacing w:after="0"/>
+              <w:jc w:val="both"/>
+              <w:rPr>
+                <w:rFonts w:ascii="Times New Roman" w:hAnsi="Times New Roman" w:cs="Times New Roman"/>
+                <w:sz w:val="24"/>
+              </w:rPr>
+            </w:pPr>
+            <w:r>
+              <w:rPr>
+                <w:rFonts w:ascii="Times New Roman" w:hAnsi="Times New Roman" w:cs="Times New Roman"/>
+                <w:sz w:val="24"/>
+              </w:rPr>
+              <w:t>FE01</w:t>
+            </w:r>
+          </w:p>
+        </w:tc>
+        <w:tc>
+          <w:tcPr>
+            <w:tcW w:w="1523" w:type="dxa"/>
+            <w:tcBorders>
+              <w:top w:val="single" w:sz="4" w:space="0" w:color="00000A"/>
+              <w:left w:val="single" w:sz="4" w:space="0" w:color="00000A"/>
+              <w:bottom w:val="single" w:sz="4" w:space="0" w:color="00000A"/>
+              <w:right w:val="single" w:sz="4" w:space="0" w:color="00000A"/>
+            </w:tcBorders>
+            <w:shd w:val="clear" w:color="auto" w:fill="auto"/>
+            <w:tcMar>
+              <w:left w:w="108" w:type="dxa"/>
+            </w:tcMar>
+          </w:tcPr>
+          <w:p>
+            <w:pPr>
+              <w:spacing w:after="0"/>
+              <w:jc w:val="both"/>
+              <w:rPr>
+                <w:rFonts w:ascii="Times New Roman" w:hAnsi="Times New Roman" w:cs="Times New Roman"/>
+                <w:sz w:val="24"/>
+              </w:rPr>
+            </w:pPr>
+          </w:p>
+        </w:tc>
+      </w:tr>
+      <w:tr>
+        <w:tc>
+          <w:tcPr>
+            <w:tcW w:w="816" w:type="dxa"/>
+            <w:tcBorders>
+              <w:top w:val="single" w:sz="4" w:space="0" w:color="00000A"/>
+              <w:left w:val="single" w:sz="4" w:space="0" w:color="00000A"/>
+              <w:bottom w:val="single" w:sz="4" w:space="0" w:color="00000A"/>
+              <w:right w:val="single" w:sz="4" w:space="0" w:color="00000A"/>
+            </w:tcBorders>
+            <w:shd w:val="clear" w:color="auto" w:fill="auto"/>
+            <w:tcMar>
+              <w:left w:w="108" w:type="dxa"/>
+            </w:tcMar>
+          </w:tcPr>
+          <w:p>
+            <w:pPr>
+              <w:spacing w:after="0"/>
+              <w:jc w:val="right"/>
+              <w:rPr>
+                <w:rFonts w:ascii="Times New Roman" w:hAnsi="Times New Roman" w:cs="Times New Roman"/>
+                <w:sz w:val="24"/>
+              </w:rPr>
+            </w:pPr>
+            <w:proofErr w:type="gramStart"/>
+            <w:r>
+              <w:rPr>
+                <w:rFonts w:ascii="Times New Roman" w:hAnsi="Times New Roman" w:cs="Times New Roman"/>
+                <w:sz w:val="24"/>
+              </w:rPr>
+              <w:t>5</w:t>
+            </w:r>
+            <w:proofErr w:type="gramEnd"/>
+          </w:p>
+        </w:tc>
+        <w:tc>
+          <w:tcPr>
+            <w:tcW w:w="1615" w:type="dxa"/>
+            <w:tcBorders>
+              <w:top w:val="single" w:sz="4" w:space="0" w:color="00000A"/>
+              <w:left w:val="single" w:sz="4" w:space="0" w:color="00000A"/>
+              <w:bottom w:val="single" w:sz="4" w:space="0" w:color="00000A"/>
+              <w:right w:val="single" w:sz="4" w:space="0" w:color="00000A"/>
+            </w:tcBorders>
+            <w:shd w:val="clear" w:color="auto" w:fill="auto"/>
+            <w:tcMar>
+              <w:left w:w="108" w:type="dxa"/>
+            </w:tcMar>
+          </w:tcPr>
+          <w:p>
+            <w:pPr>
+              <w:spacing w:after="0"/>
+              <w:jc w:val="both"/>
+              <w:rPr>
+                <w:rFonts w:ascii="Times New Roman" w:hAnsi="Times New Roman" w:cs="Times New Roman"/>
+                <w:sz w:val="24"/>
+              </w:rPr>
+            </w:pPr>
+            <w:r>
+              <w:rPr>
+                <w:rFonts w:ascii="Times New Roman" w:hAnsi="Times New Roman" w:cs="Times New Roman"/>
+                <w:sz w:val="24"/>
+              </w:rPr>
+              <w:t>Sistema</w:t>
+            </w:r>
+          </w:p>
+        </w:tc>
+        <w:tc>
+          <w:tcPr>
+            <w:tcW w:w="2805" w:type="dxa"/>
+            <w:tcBorders>
+              <w:top w:val="single" w:sz="4" w:space="0" w:color="00000A"/>
+              <w:left w:val="single" w:sz="4" w:space="0" w:color="00000A"/>
+              <w:bottom w:val="single" w:sz="4" w:space="0" w:color="00000A"/>
+              <w:right w:val="single" w:sz="4" w:space="0" w:color="00000A"/>
+            </w:tcBorders>
+            <w:shd w:val="clear" w:color="auto" w:fill="auto"/>
+            <w:tcMar>
+              <w:left w:w="108" w:type="dxa"/>
+            </w:tcMar>
+          </w:tcPr>
+          <w:p>
+            <w:pPr>
+              <w:spacing w:after="0"/>
+              <w:jc w:val="both"/>
+              <w:rPr>
+                <w:rFonts w:ascii="Times New Roman" w:hAnsi="Times New Roman" w:cs="Times New Roman"/>
+                <w:sz w:val="24"/>
+              </w:rPr>
+            </w:pPr>
+            <w:r>
+              <w:rPr>
+                <w:rFonts w:ascii="Times New Roman" w:hAnsi="Times New Roman" w:cs="Times New Roman"/>
+                <w:sz w:val="24"/>
+              </w:rPr>
+              <w:t>Atualiza o</w:t>
+            </w:r>
+            <w:r>
+              <w:rPr>
+                <w:rFonts w:ascii="Times New Roman" w:hAnsi="Times New Roman" w:cs="Times New Roman"/>
+                <w:sz w:val="24"/>
+              </w:rPr>
+              <w:t xml:space="preserve"> gerente de salas</w:t>
+            </w:r>
+            <w:r>
+              <w:rPr>
+                <w:rFonts w:ascii="Times New Roman" w:hAnsi="Times New Roman" w:cs="Times New Roman"/>
+                <w:sz w:val="24"/>
+              </w:rPr>
+              <w:t>.</w:t>
+            </w:r>
+          </w:p>
+        </w:tc>
+        <w:tc>
+          <w:tcPr>
+            <w:tcW w:w="2528" w:type="dxa"/>
+            <w:tcBorders>
+              <w:top w:val="single" w:sz="4" w:space="0" w:color="00000A"/>
+              <w:left w:val="single" w:sz="4" w:space="0" w:color="00000A"/>
+              <w:bottom w:val="single" w:sz="4" w:space="0" w:color="00000A"/>
+              <w:right w:val="single" w:sz="4" w:space="0" w:color="00000A"/>
+            </w:tcBorders>
+            <w:shd w:val="clear" w:color="auto" w:fill="auto"/>
+            <w:tcMar>
+              <w:left w:w="108" w:type="dxa"/>
+            </w:tcMar>
+          </w:tcPr>
+          <w:p>
+            <w:pPr>
+              <w:spacing w:after="0"/>
+              <w:jc w:val="both"/>
+              <w:rPr>
+                <w:rFonts w:ascii="Times New Roman" w:hAnsi="Times New Roman" w:cs="Times New Roman"/>
+                <w:sz w:val="24"/>
+              </w:rPr>
+            </w:pPr>
+          </w:p>
+        </w:tc>
+        <w:tc>
+          <w:tcPr>
+            <w:tcW w:w="1523" w:type="dxa"/>
+            <w:tcBorders>
+              <w:top w:val="single" w:sz="4" w:space="0" w:color="00000A"/>
+              <w:left w:val="single" w:sz="4" w:space="0" w:color="00000A"/>
+              <w:bottom w:val="single" w:sz="4" w:space="0" w:color="00000A"/>
+              <w:right w:val="single" w:sz="4" w:space="0" w:color="00000A"/>
+            </w:tcBorders>
+            <w:shd w:val="clear" w:color="auto" w:fill="auto"/>
+            <w:tcMar>
+              <w:left w:w="108" w:type="dxa"/>
+            </w:tcMar>
+          </w:tcPr>
+          <w:p>
+            <w:pPr>
+              <w:spacing w:after="0"/>
+              <w:jc w:val="both"/>
+              <w:rPr>
+                <w:rFonts w:ascii="Times New Roman" w:hAnsi="Times New Roman" w:cs="Times New Roman"/>
+                <w:sz w:val="24"/>
+              </w:rPr>
+            </w:pPr>
+          </w:p>
+        </w:tc>
+      </w:tr>
+      <w:tr>
+        <w:tc>
+          <w:tcPr>
+            <w:tcW w:w="816" w:type="dxa"/>
+            <w:tcBorders>
+              <w:top w:val="single" w:sz="4" w:space="0" w:color="00000A"/>
+              <w:left w:val="single" w:sz="4" w:space="0" w:color="00000A"/>
+              <w:bottom w:val="single" w:sz="4" w:space="0" w:color="00000A"/>
+              <w:right w:val="single" w:sz="4" w:space="0" w:color="00000A"/>
+            </w:tcBorders>
+            <w:shd w:val="clear" w:color="auto" w:fill="auto"/>
+            <w:tcMar>
+              <w:left w:w="108" w:type="dxa"/>
+            </w:tcMar>
+          </w:tcPr>
+          <w:p>
+            <w:pPr>
+              <w:spacing w:after="0"/>
+              <w:jc w:val="right"/>
+              <w:rPr>
+                <w:rFonts w:ascii="Times New Roman" w:hAnsi="Times New Roman" w:cs="Times New Roman"/>
+                <w:sz w:val="24"/>
+              </w:rPr>
+            </w:pPr>
+            <w:proofErr w:type="gramStart"/>
+            <w:r>
+              <w:rPr>
+                <w:rFonts w:ascii="Times New Roman" w:hAnsi="Times New Roman" w:cs="Times New Roman"/>
+                <w:sz w:val="24"/>
+              </w:rPr>
+              <w:lastRenderedPageBreak/>
+              <w:t>6</w:t>
+            </w:r>
+            <w:proofErr w:type="gramEnd"/>
+          </w:p>
+        </w:tc>
+        <w:tc>
+          <w:tcPr>
+            <w:tcW w:w="1615" w:type="dxa"/>
+            <w:tcBorders>
+              <w:top w:val="single" w:sz="4" w:space="0" w:color="00000A"/>
+              <w:left w:val="single" w:sz="4" w:space="0" w:color="00000A"/>
+              <w:bottom w:val="single" w:sz="4" w:space="0" w:color="00000A"/>
+              <w:right w:val="single" w:sz="4" w:space="0" w:color="00000A"/>
+            </w:tcBorders>
+            <w:shd w:val="clear" w:color="auto" w:fill="auto"/>
+            <w:tcMar>
+              <w:left w:w="108" w:type="dxa"/>
+            </w:tcMar>
+          </w:tcPr>
+          <w:p>
+            <w:pPr>
+              <w:spacing w:after="0"/>
+              <w:jc w:val="both"/>
+              <w:rPr>
+                <w:rFonts w:ascii="Times New Roman" w:hAnsi="Times New Roman" w:cs="Times New Roman"/>
+                <w:sz w:val="24"/>
+              </w:rPr>
+            </w:pPr>
+            <w:r>
+              <w:rPr>
+                <w:rFonts w:ascii="Times New Roman" w:hAnsi="Times New Roman" w:cs="Times New Roman"/>
+                <w:sz w:val="24"/>
+              </w:rPr>
+              <w:t>Sistema</w:t>
+            </w:r>
+          </w:p>
+        </w:tc>
+        <w:tc>
+          <w:tcPr>
+            <w:tcW w:w="2805" w:type="dxa"/>
+            <w:tcBorders>
+              <w:top w:val="single" w:sz="4" w:space="0" w:color="00000A"/>
+              <w:left w:val="single" w:sz="4" w:space="0" w:color="00000A"/>
+              <w:bottom w:val="single" w:sz="4" w:space="0" w:color="00000A"/>
+              <w:right w:val="single" w:sz="4" w:space="0" w:color="00000A"/>
+            </w:tcBorders>
+            <w:shd w:val="clear" w:color="auto" w:fill="auto"/>
+            <w:tcMar>
+              <w:left w:w="108" w:type="dxa"/>
+            </w:tcMar>
+          </w:tcPr>
+          <w:p>
+            <w:pPr>
+              <w:spacing w:after="0"/>
+              <w:jc w:val="both"/>
+              <w:rPr>
+                <w:rFonts w:ascii="Times New Roman" w:hAnsi="Times New Roman" w:cs="Times New Roman"/>
+                <w:sz w:val="24"/>
+              </w:rPr>
+            </w:pPr>
+            <w:r>
+              <w:rPr>
+                <w:rFonts w:ascii="Times New Roman" w:hAnsi="Times New Roman" w:cs="Times New Roman"/>
+                <w:sz w:val="24"/>
+              </w:rPr>
+              <w:t>Exibe mensagem.</w:t>
+            </w:r>
+          </w:p>
+        </w:tc>
+        <w:tc>
+          <w:tcPr>
+            <w:tcW w:w="2528" w:type="dxa"/>
+            <w:tcBorders>
+              <w:top w:val="single" w:sz="4" w:space="0" w:color="00000A"/>
+              <w:left w:val="single" w:sz="4" w:space="0" w:color="00000A"/>
+              <w:bottom w:val="single" w:sz="4" w:space="0" w:color="00000A"/>
+              <w:right w:val="single" w:sz="4" w:space="0" w:color="00000A"/>
+            </w:tcBorders>
+            <w:shd w:val="clear" w:color="auto" w:fill="auto"/>
+            <w:tcMar>
+              <w:left w:w="108" w:type="dxa"/>
+            </w:tcMar>
+          </w:tcPr>
+          <w:p>
+            <w:pPr>
+              <w:spacing w:after="0"/>
+              <w:jc w:val="both"/>
+              <w:rPr>
+                <w:rFonts w:ascii="Times New Roman" w:hAnsi="Times New Roman" w:cs="Times New Roman"/>
+                <w:sz w:val="24"/>
+              </w:rPr>
+            </w:pPr>
+          </w:p>
+        </w:tc>
+        <w:tc>
+          <w:tcPr>
+            <w:tcW w:w="1523" w:type="dxa"/>
+            <w:tcBorders>
+              <w:top w:val="single" w:sz="4" w:space="0" w:color="00000A"/>
+              <w:left w:val="single" w:sz="4" w:space="0" w:color="00000A"/>
+              <w:bottom w:val="single" w:sz="4" w:space="0" w:color="00000A"/>
+              <w:right w:val="single" w:sz="4" w:space="0" w:color="00000A"/>
+            </w:tcBorders>
+            <w:shd w:val="clear" w:color="auto" w:fill="auto"/>
+            <w:tcMar>
+              <w:left w:w="108" w:type="dxa"/>
+            </w:tcMar>
+          </w:tcPr>
+          <w:p>
+            <w:pPr>
+              <w:spacing w:after="0"/>
+              <w:jc w:val="both"/>
+              <w:rPr>
+                <w:rFonts w:ascii="Times New Roman" w:hAnsi="Times New Roman" w:cs="Times New Roman"/>
+                <w:sz w:val="24"/>
+              </w:rPr>
+            </w:pPr>
+            <w:r>
+              <w:rPr>
+                <w:rFonts w:ascii="Times New Roman" w:hAnsi="Times New Roman" w:cs="Times New Roman"/>
+                <w:sz w:val="24"/>
+              </w:rPr>
+              <w:t>M11</w:t>
+            </w:r>
+          </w:p>
+        </w:tc>
+      </w:tr>
+      <w:tr>
+        <w:tc>
+          <w:tcPr>
+            <w:tcW w:w="816" w:type="dxa"/>
+            <w:tcBorders>
+              <w:top w:val="single" w:sz="4" w:space="0" w:color="00000A"/>
+              <w:left w:val="single" w:sz="4" w:space="0" w:color="00000A"/>
+              <w:bottom w:val="single" w:sz="4" w:space="0" w:color="00000A"/>
+              <w:right w:val="single" w:sz="4" w:space="0" w:color="00000A"/>
+            </w:tcBorders>
+            <w:shd w:val="clear" w:color="auto" w:fill="auto"/>
+            <w:tcMar>
+              <w:left w:w="108" w:type="dxa"/>
+            </w:tcMar>
+          </w:tcPr>
+          <w:p>
+            <w:pPr>
+              <w:spacing w:after="0"/>
+              <w:jc w:val="right"/>
+              <w:rPr>
+                <w:rFonts w:ascii="Times New Roman" w:hAnsi="Times New Roman" w:cs="Times New Roman"/>
+                <w:sz w:val="24"/>
+              </w:rPr>
+            </w:pPr>
+          </w:p>
+        </w:tc>
+        <w:tc>
+          <w:tcPr>
+            <w:tcW w:w="1615" w:type="dxa"/>
+            <w:tcBorders>
+              <w:top w:val="single" w:sz="4" w:space="0" w:color="00000A"/>
+              <w:left w:val="single" w:sz="4" w:space="0" w:color="00000A"/>
+              <w:bottom w:val="single" w:sz="4" w:space="0" w:color="00000A"/>
+              <w:right w:val="single" w:sz="4" w:space="0" w:color="00000A"/>
+            </w:tcBorders>
+            <w:shd w:val="clear" w:color="auto" w:fill="auto"/>
+            <w:tcMar>
+              <w:left w:w="108" w:type="dxa"/>
+            </w:tcMar>
+          </w:tcPr>
+          <w:p>
+            <w:pPr>
+              <w:spacing w:after="0"/>
+              <w:jc w:val="both"/>
+              <w:rPr>
+                <w:rFonts w:ascii="Times New Roman" w:hAnsi="Times New Roman" w:cs="Times New Roman"/>
+                <w:sz w:val="24"/>
+              </w:rPr>
+            </w:pPr>
+          </w:p>
+        </w:tc>
+        <w:tc>
+          <w:tcPr>
+            <w:tcW w:w="2805" w:type="dxa"/>
+            <w:tcBorders>
+              <w:top w:val="single" w:sz="4" w:space="0" w:color="00000A"/>
+              <w:left w:val="single" w:sz="4" w:space="0" w:color="00000A"/>
+              <w:bottom w:val="single" w:sz="4" w:space="0" w:color="00000A"/>
+              <w:right w:val="single" w:sz="4" w:space="0" w:color="00000A"/>
+            </w:tcBorders>
+            <w:shd w:val="clear" w:color="auto" w:fill="auto"/>
+            <w:tcMar>
+              <w:left w:w="108" w:type="dxa"/>
+            </w:tcMar>
+          </w:tcPr>
+          <w:p>
+            <w:pPr>
+              <w:spacing w:after="0"/>
+              <w:jc w:val="both"/>
+              <w:rPr>
+                <w:rFonts w:ascii="Times New Roman" w:hAnsi="Times New Roman" w:cs="Times New Roman"/>
+                <w:sz w:val="24"/>
+              </w:rPr>
+            </w:pPr>
+            <w:r>
+              <w:rPr>
+                <w:rFonts w:ascii="Times New Roman" w:hAnsi="Times New Roman" w:cs="Times New Roman"/>
+                <w:sz w:val="24"/>
+              </w:rPr>
+              <w:t>Fim</w:t>
+            </w:r>
           </w:p>
         </w:tc>
         <w:tc>
@@ -1888,7 +2986,6 @@
     </w:tbl>
     <w:p>
       <w:pPr>
-        <w:ind w:firstLine="708"/>
         <w:jc w:val="both"/>
         <w:rPr>
           <w:rFonts w:ascii="Times New Roman" w:hAnsi="Times New Roman" w:cs="Times New Roman"/>
@@ -1929,6 +3026,13 @@
       </w:pPr>
       <w:bookmarkStart w:id="19" w:name="_FA01_–_Dados"/>
       <w:bookmarkEnd w:id="19"/>
+      <w:r>
+        <w:rPr>
+          <w:rFonts w:ascii="Times New Roman" w:hAnsi="Times New Roman" w:cs="Times New Roman"/>
+          <w:sz w:val="24"/>
+        </w:rPr>
+        <w:t>Não há fluxos alternativos</w:t>
+      </w:r>
     </w:p>
     <w:p>
       <w:pPr>
@@ -1955,17 +3059,589 @@
     </w:p>
     <w:p>
       <w:pPr>
-        <w:ind w:left="708"/>
+        <w:pStyle w:val="Ttulo2"/>
+        <w:numPr>
+          <w:ilvl w:val="1"/>
+          <w:numId w:val="1"/>
+        </w:numPr>
+        <w:rPr>
+          <w:rFonts w:cs="Times New Roman"/>
+        </w:rPr>
+      </w:pPr>
+      <w:bookmarkStart w:id="22" w:name="_FE01_–_Login"/>
+      <w:bookmarkStart w:id="23" w:name="_FE01_–_Dados"/>
+      <w:bookmarkStart w:id="24" w:name="_Toc419879861"/>
+      <w:bookmarkStart w:id="25" w:name="_Toc415478329"/>
+      <w:bookmarkEnd w:id="22"/>
+      <w:bookmarkEnd w:id="23"/>
+      <w:r>
+        <w:rPr>
+          <w:rFonts w:cs="Times New Roman"/>
+        </w:rPr>
+        <w:t>FE01 – Dados inválidos</w:t>
+      </w:r>
+      <w:bookmarkEnd w:id="24"/>
+    </w:p>
+    <w:p>
+      <w:pPr>
+        <w:ind w:firstLine="708"/>
         <w:rPr>
           <w:rFonts w:ascii="Times New Roman" w:hAnsi="Times New Roman" w:cs="Times New Roman"/>
           <w:sz w:val="24"/>
           <w:szCs w:val="24"/>
         </w:rPr>
       </w:pPr>
-      <w:bookmarkStart w:id="22" w:name="_FE01_–_Login"/>
-      <w:bookmarkStart w:id="23" w:name="_FE01_–_Dados"/>
-      <w:bookmarkEnd w:id="22"/>
-      <w:bookmarkEnd w:id="23"/>
+      <w:r>
+        <w:rPr>
+          <w:rFonts w:ascii="Times New Roman" w:hAnsi="Times New Roman" w:cs="Times New Roman"/>
+          <w:sz w:val="24"/>
+          <w:szCs w:val="24"/>
+        </w:rPr>
+        <w:t>E</w:t>
+      </w:r>
+      <w:bookmarkEnd w:id="25"/>
+      <w:r>
+        <w:rPr>
+          <w:rFonts w:ascii="Times New Roman" w:hAnsi="Times New Roman" w:cs="Times New Roman"/>
+          <w:sz w:val="24"/>
+          <w:szCs w:val="24"/>
+        </w:rPr>
+        <w:t>ste FE</w:t>
+      </w:r>
+      <w:r>
+        <w:rPr>
+          <w:rFonts w:ascii="Times New Roman" w:hAnsi="Times New Roman" w:cs="Times New Roman"/>
+          <w:sz w:val="24"/>
+          <w:szCs w:val="24"/>
+        </w:rPr>
+        <w:t>01 inicia se os</w:t>
+      </w:r>
+      <w:r>
+        <w:rPr>
+          <w:rFonts w:ascii="Times New Roman" w:hAnsi="Times New Roman" w:cs="Times New Roman"/>
+          <w:sz w:val="24"/>
+          <w:szCs w:val="24"/>
+        </w:rPr>
+        <w:t xml:space="preserve"> dados informados </w:t>
+      </w:r>
+      <w:r>
+        <w:rPr>
+          <w:rFonts w:ascii="Times New Roman" w:hAnsi="Times New Roman" w:cs="Times New Roman"/>
+          <w:sz w:val="24"/>
+          <w:szCs w:val="24"/>
+        </w:rPr>
+        <w:t>forem inválidos.</w:t>
+      </w:r>
+    </w:p>
+    <w:tbl>
+      <w:tblPr>
+        <w:tblW w:w="0" w:type="auto"/>
+        <w:tblBorders>
+          <w:top w:val="single" w:sz="4" w:space="0" w:color="00000A"/>
+          <w:left w:val="single" w:sz="4" w:space="0" w:color="00000A"/>
+          <w:bottom w:val="single" w:sz="4" w:space="0" w:color="00000A"/>
+          <w:right w:val="single" w:sz="4" w:space="0" w:color="00000A"/>
+          <w:insideH w:val="single" w:sz="4" w:space="0" w:color="00000A"/>
+          <w:insideV w:val="single" w:sz="4" w:space="0" w:color="00000A"/>
+        </w:tblBorders>
+        <w:tblLook w:val="04A0" w:firstRow="1" w:lastRow="0" w:firstColumn="1" w:lastColumn="0" w:noHBand="0" w:noVBand="1"/>
+      </w:tblPr>
+      <w:tblGrid>
+        <w:gridCol w:w="816"/>
+        <w:gridCol w:w="1558"/>
+        <w:gridCol w:w="2835"/>
+        <w:gridCol w:w="2551"/>
+        <w:gridCol w:w="1527"/>
+      </w:tblGrid>
+      <w:tr>
+        <w:tc>
+          <w:tcPr>
+            <w:tcW w:w="816" w:type="dxa"/>
+            <w:tcBorders>
+              <w:top w:val="single" w:sz="4" w:space="0" w:color="00000A"/>
+              <w:left w:val="single" w:sz="4" w:space="0" w:color="00000A"/>
+              <w:bottom w:val="single" w:sz="4" w:space="0" w:color="00000A"/>
+              <w:right w:val="single" w:sz="4" w:space="0" w:color="00000A"/>
+            </w:tcBorders>
+            <w:shd w:val="clear" w:color="auto" w:fill="D9D9D9"/>
+            <w:tcMar>
+              <w:left w:w="108" w:type="dxa"/>
+            </w:tcMar>
+          </w:tcPr>
+          <w:p>
+            <w:pPr>
+              <w:spacing w:after="0"/>
+              <w:jc w:val="center"/>
+              <w:rPr>
+                <w:rFonts w:ascii="Times New Roman" w:hAnsi="Times New Roman" w:cs="Times New Roman"/>
+                <w:b/>
+                <w:sz w:val="24"/>
+              </w:rPr>
+            </w:pPr>
+            <w:r>
+              <w:rPr>
+                <w:rFonts w:ascii="Times New Roman" w:hAnsi="Times New Roman" w:cs="Times New Roman"/>
+                <w:b/>
+                <w:sz w:val="24"/>
+              </w:rPr>
+              <w:t>Passo</w:t>
+            </w:r>
+          </w:p>
+        </w:tc>
+        <w:tc>
+          <w:tcPr>
+            <w:tcW w:w="1558" w:type="dxa"/>
+            <w:tcBorders>
+              <w:top w:val="single" w:sz="4" w:space="0" w:color="00000A"/>
+              <w:left w:val="single" w:sz="4" w:space="0" w:color="00000A"/>
+              <w:bottom w:val="single" w:sz="4" w:space="0" w:color="00000A"/>
+              <w:right w:val="single" w:sz="4" w:space="0" w:color="00000A"/>
+            </w:tcBorders>
+            <w:shd w:val="clear" w:color="auto" w:fill="D9D9D9"/>
+            <w:tcMar>
+              <w:left w:w="108" w:type="dxa"/>
+            </w:tcMar>
+          </w:tcPr>
+          <w:p>
+            <w:pPr>
+              <w:spacing w:after="0"/>
+              <w:jc w:val="center"/>
+              <w:rPr>
+                <w:rFonts w:ascii="Times New Roman" w:hAnsi="Times New Roman" w:cs="Times New Roman"/>
+                <w:b/>
+                <w:sz w:val="24"/>
+              </w:rPr>
+            </w:pPr>
+            <w:r>
+              <w:rPr>
+                <w:rFonts w:ascii="Times New Roman" w:hAnsi="Times New Roman" w:cs="Times New Roman"/>
+                <w:b/>
+                <w:sz w:val="24"/>
+              </w:rPr>
+              <w:t>Ator</w:t>
+            </w:r>
+          </w:p>
+        </w:tc>
+        <w:tc>
+          <w:tcPr>
+            <w:tcW w:w="2835" w:type="dxa"/>
+            <w:tcBorders>
+              <w:top w:val="single" w:sz="4" w:space="0" w:color="00000A"/>
+              <w:left w:val="single" w:sz="4" w:space="0" w:color="00000A"/>
+              <w:bottom w:val="single" w:sz="4" w:space="0" w:color="00000A"/>
+              <w:right w:val="single" w:sz="4" w:space="0" w:color="00000A"/>
+            </w:tcBorders>
+            <w:shd w:val="clear" w:color="auto" w:fill="D9D9D9"/>
+            <w:tcMar>
+              <w:left w:w="108" w:type="dxa"/>
+            </w:tcMar>
+          </w:tcPr>
+          <w:p>
+            <w:pPr>
+              <w:spacing w:after="0"/>
+              <w:jc w:val="center"/>
+              <w:rPr>
+                <w:rFonts w:ascii="Times New Roman" w:hAnsi="Times New Roman" w:cs="Times New Roman"/>
+                <w:b/>
+                <w:sz w:val="24"/>
+              </w:rPr>
+            </w:pPr>
+            <w:r>
+              <w:rPr>
+                <w:rFonts w:ascii="Times New Roman" w:hAnsi="Times New Roman" w:cs="Times New Roman"/>
+                <w:b/>
+                <w:sz w:val="24"/>
+              </w:rPr>
+              <w:t>Descrição</w:t>
+            </w:r>
+          </w:p>
+        </w:tc>
+        <w:tc>
+          <w:tcPr>
+            <w:tcW w:w="2551" w:type="dxa"/>
+            <w:tcBorders>
+              <w:top w:val="single" w:sz="4" w:space="0" w:color="00000A"/>
+              <w:left w:val="single" w:sz="4" w:space="0" w:color="00000A"/>
+              <w:bottom w:val="single" w:sz="4" w:space="0" w:color="00000A"/>
+              <w:right w:val="single" w:sz="4" w:space="0" w:color="00000A"/>
+            </w:tcBorders>
+            <w:shd w:val="clear" w:color="auto" w:fill="D9D9D9"/>
+            <w:tcMar>
+              <w:left w:w="108" w:type="dxa"/>
+            </w:tcMar>
+          </w:tcPr>
+          <w:p>
+            <w:pPr>
+              <w:spacing w:after="0"/>
+              <w:jc w:val="center"/>
+              <w:rPr>
+                <w:rFonts w:ascii="Times New Roman" w:hAnsi="Times New Roman" w:cs="Times New Roman"/>
+                <w:b/>
+                <w:sz w:val="24"/>
+              </w:rPr>
+            </w:pPr>
+            <w:r>
+              <w:rPr>
+                <w:rFonts w:ascii="Times New Roman" w:hAnsi="Times New Roman" w:cs="Times New Roman"/>
+                <w:b/>
+                <w:sz w:val="24"/>
+              </w:rPr>
+              <w:t>Caminho alternativo</w:t>
+            </w:r>
+          </w:p>
+        </w:tc>
+        <w:tc>
+          <w:tcPr>
+            <w:tcW w:w="1527" w:type="dxa"/>
+            <w:tcBorders>
+              <w:top w:val="single" w:sz="4" w:space="0" w:color="00000A"/>
+              <w:left w:val="single" w:sz="4" w:space="0" w:color="00000A"/>
+              <w:bottom w:val="single" w:sz="4" w:space="0" w:color="00000A"/>
+              <w:right w:val="single" w:sz="4" w:space="0" w:color="00000A"/>
+            </w:tcBorders>
+            <w:shd w:val="clear" w:color="auto" w:fill="D9D9D9"/>
+            <w:tcMar>
+              <w:left w:w="108" w:type="dxa"/>
+            </w:tcMar>
+          </w:tcPr>
+          <w:p>
+            <w:pPr>
+              <w:spacing w:after="0"/>
+              <w:jc w:val="center"/>
+              <w:rPr>
+                <w:rFonts w:ascii="Times New Roman" w:hAnsi="Times New Roman" w:cs="Times New Roman"/>
+                <w:b/>
+                <w:sz w:val="24"/>
+              </w:rPr>
+            </w:pPr>
+            <w:r>
+              <w:rPr>
+                <w:rFonts w:ascii="Times New Roman" w:hAnsi="Times New Roman" w:cs="Times New Roman"/>
+                <w:b/>
+                <w:sz w:val="24"/>
+              </w:rPr>
+              <w:t>Referência</w:t>
+            </w:r>
+          </w:p>
+        </w:tc>
+      </w:tr>
+      <w:tr>
+        <w:tc>
+          <w:tcPr>
+            <w:tcW w:w="816" w:type="dxa"/>
+            <w:tcBorders>
+              <w:top w:val="single" w:sz="4" w:space="0" w:color="00000A"/>
+              <w:left w:val="single" w:sz="4" w:space="0" w:color="00000A"/>
+              <w:bottom w:val="single" w:sz="4" w:space="0" w:color="00000A"/>
+              <w:right w:val="single" w:sz="4" w:space="0" w:color="00000A"/>
+            </w:tcBorders>
+            <w:shd w:val="clear" w:color="auto" w:fill="auto"/>
+            <w:tcMar>
+              <w:left w:w="108" w:type="dxa"/>
+            </w:tcMar>
+          </w:tcPr>
+          <w:p>
+            <w:pPr>
+              <w:spacing w:after="0"/>
+              <w:jc w:val="right"/>
+              <w:rPr>
+                <w:rFonts w:ascii="Times New Roman" w:hAnsi="Times New Roman" w:cs="Times New Roman"/>
+                <w:sz w:val="24"/>
+              </w:rPr>
+            </w:pPr>
+            <w:proofErr w:type="gramStart"/>
+            <w:r>
+              <w:rPr>
+                <w:rFonts w:ascii="Times New Roman" w:hAnsi="Times New Roman" w:cs="Times New Roman"/>
+                <w:sz w:val="24"/>
+              </w:rPr>
+              <w:t>1</w:t>
+            </w:r>
+            <w:proofErr w:type="gramEnd"/>
+          </w:p>
+        </w:tc>
+        <w:tc>
+          <w:tcPr>
+            <w:tcW w:w="1558" w:type="dxa"/>
+            <w:tcBorders>
+              <w:top w:val="single" w:sz="4" w:space="0" w:color="00000A"/>
+              <w:left w:val="single" w:sz="4" w:space="0" w:color="00000A"/>
+              <w:bottom w:val="single" w:sz="4" w:space="0" w:color="00000A"/>
+              <w:right w:val="single" w:sz="4" w:space="0" w:color="00000A"/>
+            </w:tcBorders>
+            <w:shd w:val="clear" w:color="auto" w:fill="auto"/>
+            <w:tcMar>
+              <w:left w:w="108" w:type="dxa"/>
+            </w:tcMar>
+          </w:tcPr>
+          <w:p>
+            <w:pPr>
+              <w:spacing w:after="0"/>
+              <w:jc w:val="both"/>
+              <w:rPr>
+                <w:rFonts w:ascii="Times New Roman" w:hAnsi="Times New Roman" w:cs="Times New Roman"/>
+                <w:sz w:val="24"/>
+              </w:rPr>
+            </w:pPr>
+            <w:r>
+              <w:rPr>
+                <w:rFonts w:ascii="Times New Roman" w:hAnsi="Times New Roman" w:cs="Times New Roman"/>
+                <w:sz w:val="24"/>
+              </w:rPr>
+              <w:t>Sistema</w:t>
+            </w:r>
+          </w:p>
+        </w:tc>
+        <w:tc>
+          <w:tcPr>
+            <w:tcW w:w="2835" w:type="dxa"/>
+            <w:tcBorders>
+              <w:top w:val="single" w:sz="4" w:space="0" w:color="00000A"/>
+              <w:left w:val="single" w:sz="4" w:space="0" w:color="00000A"/>
+              <w:bottom w:val="single" w:sz="4" w:space="0" w:color="00000A"/>
+              <w:right w:val="single" w:sz="4" w:space="0" w:color="00000A"/>
+            </w:tcBorders>
+            <w:shd w:val="clear" w:color="auto" w:fill="auto"/>
+            <w:tcMar>
+              <w:left w:w="108" w:type="dxa"/>
+            </w:tcMar>
+          </w:tcPr>
+          <w:p>
+            <w:pPr>
+              <w:spacing w:after="0"/>
+              <w:jc w:val="both"/>
+              <w:rPr>
+                <w:rFonts w:ascii="Times New Roman" w:hAnsi="Times New Roman" w:cs="Times New Roman"/>
+                <w:sz w:val="24"/>
+              </w:rPr>
+            </w:pPr>
+            <w:r>
+              <w:rPr>
+                <w:rFonts w:ascii="Times New Roman" w:hAnsi="Times New Roman" w:cs="Times New Roman"/>
+                <w:sz w:val="24"/>
+              </w:rPr>
+              <w:t>Exibe mensagem</w:t>
+            </w:r>
+          </w:p>
+        </w:tc>
+        <w:tc>
+          <w:tcPr>
+            <w:tcW w:w="2551" w:type="dxa"/>
+            <w:tcBorders>
+              <w:top w:val="single" w:sz="4" w:space="0" w:color="00000A"/>
+              <w:left w:val="single" w:sz="4" w:space="0" w:color="00000A"/>
+              <w:bottom w:val="single" w:sz="4" w:space="0" w:color="00000A"/>
+              <w:right w:val="single" w:sz="4" w:space="0" w:color="00000A"/>
+            </w:tcBorders>
+            <w:shd w:val="clear" w:color="auto" w:fill="auto"/>
+            <w:tcMar>
+              <w:left w:w="108" w:type="dxa"/>
+            </w:tcMar>
+          </w:tcPr>
+          <w:p>
+            <w:pPr>
+              <w:spacing w:after="0"/>
+              <w:jc w:val="both"/>
+              <w:rPr>
+                <w:rFonts w:ascii="Times New Roman" w:hAnsi="Times New Roman" w:cs="Times New Roman"/>
+                <w:sz w:val="24"/>
+              </w:rPr>
+            </w:pPr>
+          </w:p>
+        </w:tc>
+        <w:tc>
+          <w:tcPr>
+            <w:tcW w:w="1527" w:type="dxa"/>
+            <w:tcBorders>
+              <w:top w:val="single" w:sz="4" w:space="0" w:color="00000A"/>
+              <w:left w:val="single" w:sz="4" w:space="0" w:color="00000A"/>
+              <w:bottom w:val="single" w:sz="4" w:space="0" w:color="00000A"/>
+              <w:right w:val="single" w:sz="4" w:space="0" w:color="00000A"/>
+            </w:tcBorders>
+            <w:shd w:val="clear" w:color="auto" w:fill="auto"/>
+            <w:tcMar>
+              <w:left w:w="108" w:type="dxa"/>
+            </w:tcMar>
+          </w:tcPr>
+          <w:p>
+            <w:pPr>
+              <w:spacing w:after="0"/>
+              <w:jc w:val="both"/>
+              <w:rPr>
+                <w:rFonts w:ascii="Times New Roman" w:hAnsi="Times New Roman" w:cs="Times New Roman"/>
+                <w:sz w:val="24"/>
+              </w:rPr>
+            </w:pPr>
+            <w:r>
+              <w:rPr>
+                <w:rFonts w:ascii="Times New Roman" w:hAnsi="Times New Roman" w:cs="Times New Roman"/>
+                <w:sz w:val="24"/>
+              </w:rPr>
+              <w:t>M02</w:t>
+            </w:r>
+          </w:p>
+        </w:tc>
+      </w:tr>
+      <w:tr>
+        <w:tc>
+          <w:tcPr>
+            <w:tcW w:w="816" w:type="dxa"/>
+            <w:tcBorders>
+              <w:top w:val="single" w:sz="4" w:space="0" w:color="00000A"/>
+              <w:left w:val="single" w:sz="4" w:space="0" w:color="00000A"/>
+              <w:bottom w:val="single" w:sz="4" w:space="0" w:color="00000A"/>
+              <w:right w:val="single" w:sz="4" w:space="0" w:color="00000A"/>
+            </w:tcBorders>
+            <w:shd w:val="clear" w:color="auto" w:fill="auto"/>
+            <w:tcMar>
+              <w:left w:w="108" w:type="dxa"/>
+            </w:tcMar>
+          </w:tcPr>
+          <w:p>
+            <w:pPr>
+              <w:spacing w:after="0"/>
+              <w:jc w:val="right"/>
+              <w:rPr>
+                <w:rFonts w:ascii="Times New Roman" w:hAnsi="Times New Roman" w:cs="Times New Roman"/>
+                <w:sz w:val="24"/>
+              </w:rPr>
+            </w:pPr>
+          </w:p>
+        </w:tc>
+        <w:tc>
+          <w:tcPr>
+            <w:tcW w:w="1558" w:type="dxa"/>
+            <w:tcBorders>
+              <w:top w:val="single" w:sz="4" w:space="0" w:color="00000A"/>
+              <w:left w:val="single" w:sz="4" w:space="0" w:color="00000A"/>
+              <w:bottom w:val="single" w:sz="4" w:space="0" w:color="00000A"/>
+              <w:right w:val="single" w:sz="4" w:space="0" w:color="00000A"/>
+            </w:tcBorders>
+            <w:shd w:val="clear" w:color="auto" w:fill="auto"/>
+            <w:tcMar>
+              <w:left w:w="108" w:type="dxa"/>
+            </w:tcMar>
+          </w:tcPr>
+          <w:p>
+            <w:pPr>
+              <w:spacing w:after="0"/>
+              <w:jc w:val="both"/>
+              <w:rPr>
+                <w:rFonts w:ascii="Times New Roman" w:hAnsi="Times New Roman" w:cs="Times New Roman"/>
+                <w:sz w:val="24"/>
+              </w:rPr>
+            </w:pPr>
+          </w:p>
+        </w:tc>
+        <w:tc>
+          <w:tcPr>
+            <w:tcW w:w="2835" w:type="dxa"/>
+            <w:tcBorders>
+              <w:top w:val="single" w:sz="4" w:space="0" w:color="00000A"/>
+              <w:left w:val="single" w:sz="4" w:space="0" w:color="00000A"/>
+              <w:bottom w:val="single" w:sz="4" w:space="0" w:color="00000A"/>
+              <w:right w:val="single" w:sz="4" w:space="0" w:color="00000A"/>
+            </w:tcBorders>
+            <w:shd w:val="clear" w:color="auto" w:fill="auto"/>
+            <w:tcMar>
+              <w:left w:w="108" w:type="dxa"/>
+            </w:tcMar>
+          </w:tcPr>
+          <w:p>
+            <w:pPr>
+              <w:spacing w:after="0"/>
+              <w:jc w:val="both"/>
+              <w:rPr>
+                <w:rFonts w:ascii="Times New Roman" w:hAnsi="Times New Roman" w:cs="Times New Roman"/>
+                <w:sz w:val="24"/>
+              </w:rPr>
+            </w:pPr>
+            <w:r>
+              <w:rPr>
+                <w:rFonts w:ascii="Times New Roman" w:hAnsi="Times New Roman" w:cs="Times New Roman"/>
+                <w:sz w:val="24"/>
+              </w:rPr>
+              <w:t xml:space="preserve">Retorna ao passo </w:t>
+            </w:r>
+            <w:proofErr w:type="gramStart"/>
+            <w:r>
+              <w:rPr>
+                <w:rFonts w:ascii="Times New Roman" w:hAnsi="Times New Roman" w:cs="Times New Roman"/>
+                <w:sz w:val="24"/>
+              </w:rPr>
+              <w:t>3</w:t>
+            </w:r>
+            <w:proofErr w:type="gramEnd"/>
+            <w:r>
+              <w:rPr>
+                <w:rFonts w:ascii="Times New Roman" w:hAnsi="Times New Roman" w:cs="Times New Roman"/>
+                <w:sz w:val="24"/>
+              </w:rPr>
+              <w:t xml:space="preserve"> do fluxo principal.</w:t>
+            </w:r>
+          </w:p>
+        </w:tc>
+        <w:tc>
+          <w:tcPr>
+            <w:tcW w:w="2551" w:type="dxa"/>
+            <w:tcBorders>
+              <w:top w:val="single" w:sz="4" w:space="0" w:color="00000A"/>
+              <w:left w:val="single" w:sz="4" w:space="0" w:color="00000A"/>
+              <w:bottom w:val="single" w:sz="4" w:space="0" w:color="00000A"/>
+              <w:right w:val="single" w:sz="4" w:space="0" w:color="00000A"/>
+            </w:tcBorders>
+            <w:shd w:val="clear" w:color="auto" w:fill="auto"/>
+            <w:tcMar>
+              <w:left w:w="108" w:type="dxa"/>
+            </w:tcMar>
+          </w:tcPr>
+          <w:p>
+            <w:pPr>
+              <w:spacing w:after="0"/>
+              <w:jc w:val="both"/>
+              <w:rPr>
+                <w:rFonts w:ascii="Times New Roman" w:hAnsi="Times New Roman" w:cs="Times New Roman"/>
+                <w:sz w:val="24"/>
+              </w:rPr>
+            </w:pPr>
+          </w:p>
+        </w:tc>
+        <w:tc>
+          <w:tcPr>
+            <w:tcW w:w="1527" w:type="dxa"/>
+            <w:tcBorders>
+              <w:top w:val="single" w:sz="4" w:space="0" w:color="00000A"/>
+              <w:left w:val="single" w:sz="4" w:space="0" w:color="00000A"/>
+              <w:bottom w:val="single" w:sz="4" w:space="0" w:color="00000A"/>
+              <w:right w:val="single" w:sz="4" w:space="0" w:color="00000A"/>
+            </w:tcBorders>
+            <w:shd w:val="clear" w:color="auto" w:fill="auto"/>
+            <w:tcMar>
+              <w:left w:w="108" w:type="dxa"/>
+            </w:tcMar>
+          </w:tcPr>
+          <w:p>
+            <w:pPr>
+              <w:spacing w:after="0"/>
+              <w:jc w:val="both"/>
+              <w:rPr>
+                <w:rFonts w:ascii="Times New Roman" w:hAnsi="Times New Roman" w:cs="Times New Roman"/>
+                <w:sz w:val="24"/>
+              </w:rPr>
+            </w:pPr>
+          </w:p>
+        </w:tc>
+      </w:tr>
+    </w:tbl>
+    <w:p>
+      <w:pPr>
+        <w:ind w:left="708"/>
+        <w:rPr>
+          <w:rFonts w:ascii="Times New Roman" w:hAnsi="Times New Roman" w:cs="Times New Roman"/>
+          <w:sz w:val="24"/>
+          <w:szCs w:val="24"/>
+        </w:rPr>
+      </w:pPr>
     </w:p>
     <w:sectPr>
       <w:headerReference w:type="default" r:id="rId11"/>
@@ -2048,7 +3724,7 @@
       <w:rPr>
         <w:noProof/>
       </w:rPr>
-      <w:t>5</w:t>
+      <w:t>4</w:t>
     </w:r>
     <w:r>
       <w:fldChar w:fldCharType="end"/>
@@ -2136,6 +3812,95 @@
 <file path=word/numbering.xml><?xml version="1.0" encoding="utf-8"?>
 <w:numbering xmlns:wpc="http://schemas.microsoft.com/office/word/2010/wordprocessingCanvas" xmlns:mc="http://schemas.openxmlformats.org/markup-compatibility/2006" xmlns:o="urn:schemas-microsoft-com:office:office" xmlns:r="http://schemas.openxmlformats.org/officeDocument/2006/relationships" xmlns:m="http://schemas.openxmlformats.org/officeDocument/2006/math" xmlns:v="urn:schemas-microsoft-com:vml" xmlns:wp14="http://schemas.microsoft.com/office/word/2010/wordprocessingDrawing" xmlns:wp="http://schemas.openxmlformats.org/drawingml/2006/wordprocessingDrawing" xmlns:w10="urn:schemas-microsoft-com:office:word" xmlns:w="http://schemas.openxmlformats.org/wordprocessingml/2006/main" xmlns:w14="http://schemas.microsoft.com/office/word/2010/wordml" xmlns:wpg="http://schemas.microsoft.com/office/word/2010/wordprocessingGroup" xmlns:wpi="http://schemas.microsoft.com/office/word/2010/wordprocessingInk" xmlns:wne="http://schemas.microsoft.com/office/word/2006/wordml" xmlns:wps="http://schemas.microsoft.com/office/word/2010/wordprocessingShape" mc:Ignorable="w14 wp14">
   <w:abstractNum w:abstractNumId="0">
+    <w:nsid w:val="0C4F558D"/>
+    <w:multiLevelType w:val="hybridMultilevel"/>
+    <w:tmpl w:val="08666F38"/>
+    <w:lvl w:ilvl="0" w:tplc="0BD09C9E">
+      <w:start w:val="1"/>
+      <w:numFmt w:val="decimal"/>
+      <w:lvlText w:val="%1."/>
+      <w:lvlJc w:val="left"/>
+      <w:pPr>
+        <w:ind w:left="1428" w:hanging="360"/>
+      </w:pPr>
+      <w:rPr>
+        <w:rFonts w:hint="default"/>
+      </w:rPr>
+    </w:lvl>
+    <w:lvl w:ilvl="1" w:tplc="04160019" w:tentative="1">
+      <w:start w:val="1"/>
+      <w:numFmt w:val="lowerLetter"/>
+      <w:lvlText w:val="%2."/>
+      <w:lvlJc w:val="left"/>
+      <w:pPr>
+        <w:ind w:left="2148" w:hanging="360"/>
+      </w:pPr>
+    </w:lvl>
+    <w:lvl w:ilvl="2" w:tplc="0416001B" w:tentative="1">
+      <w:start w:val="1"/>
+      <w:numFmt w:val="lowerRoman"/>
+      <w:lvlText w:val="%3."/>
+      <w:lvlJc w:val="right"/>
+      <w:pPr>
+        <w:ind w:left="2868" w:hanging="180"/>
+      </w:pPr>
+    </w:lvl>
+    <w:lvl w:ilvl="3" w:tplc="0416000F" w:tentative="1">
+      <w:start w:val="1"/>
+      <w:numFmt w:val="decimal"/>
+      <w:lvlText w:val="%4."/>
+      <w:lvlJc w:val="left"/>
+      <w:pPr>
+        <w:ind w:left="3588" w:hanging="360"/>
+      </w:pPr>
+    </w:lvl>
+    <w:lvl w:ilvl="4" w:tplc="04160019" w:tentative="1">
+      <w:start w:val="1"/>
+      <w:numFmt w:val="lowerLetter"/>
+      <w:lvlText w:val="%5."/>
+      <w:lvlJc w:val="left"/>
+      <w:pPr>
+        <w:ind w:left="4308" w:hanging="360"/>
+      </w:pPr>
+    </w:lvl>
+    <w:lvl w:ilvl="5" w:tplc="0416001B" w:tentative="1">
+      <w:start w:val="1"/>
+      <w:numFmt w:val="lowerRoman"/>
+      <w:lvlText w:val="%6."/>
+      <w:lvlJc w:val="right"/>
+      <w:pPr>
+        <w:ind w:left="5028" w:hanging="180"/>
+      </w:pPr>
+    </w:lvl>
+    <w:lvl w:ilvl="6" w:tplc="0416000F" w:tentative="1">
+      <w:start w:val="1"/>
+      <w:numFmt w:val="decimal"/>
+      <w:lvlText w:val="%7."/>
+      <w:lvlJc w:val="left"/>
+      <w:pPr>
+        <w:ind w:left="5748" w:hanging="360"/>
+      </w:pPr>
+    </w:lvl>
+    <w:lvl w:ilvl="7" w:tplc="04160019" w:tentative="1">
+      <w:start w:val="1"/>
+      <w:numFmt w:val="lowerLetter"/>
+      <w:lvlText w:val="%8."/>
+      <w:lvlJc w:val="left"/>
+      <w:pPr>
+        <w:ind w:left="6468" w:hanging="360"/>
+      </w:pPr>
+    </w:lvl>
+    <w:lvl w:ilvl="8" w:tplc="0416001B" w:tentative="1">
+      <w:start w:val="1"/>
+      <w:numFmt w:val="lowerRoman"/>
+      <w:lvlText w:val="%9."/>
+      <w:lvlJc w:val="right"/>
+      <w:pPr>
+        <w:ind w:left="7188" w:hanging="180"/>
+      </w:pPr>
+    </w:lvl>
+  </w:abstractNum>
+  <w:abstractNum w:abstractNumId="1">
     <w:nsid w:val="0C5B3561"/>
     <w:multiLevelType w:val="multilevel"/>
     <w:tmpl w:val="34505EF8"/>
@@ -2221,7 +3986,7 @@
       </w:pPr>
     </w:lvl>
   </w:abstractNum>
-  <w:abstractNum w:abstractNumId="1">
+  <w:abstractNum w:abstractNumId="2">
     <w:nsid w:val="19C01F32"/>
     <w:multiLevelType w:val="multilevel"/>
     <w:tmpl w:val="001A5552"/>
@@ -2343,7 +4108,7 @@
       </w:pPr>
     </w:lvl>
   </w:abstractNum>
-  <w:abstractNum w:abstractNumId="2">
+  <w:abstractNum w:abstractNumId="3">
     <w:nsid w:val="518E74A0"/>
     <w:multiLevelType w:val="multilevel"/>
     <w:tmpl w:val="FBAA4E0A"/>
@@ -2430,13 +4195,16 @@
     </w:lvl>
   </w:abstractNum>
   <w:num w:numId="1">
-    <w:abstractNumId w:val="0"/>
+    <w:abstractNumId w:val="1"/>
   </w:num>
   <w:num w:numId="2">
+    <w:abstractNumId w:val="3"/>
+  </w:num>
+  <w:num w:numId="3">
     <w:abstractNumId w:val="2"/>
   </w:num>
-  <w:num w:numId="3">
-    <w:abstractNumId w:val="1"/>
+  <w:num w:numId="4">
+    <w:abstractNumId w:val="0"/>
   </w:num>
 </w:numbering>
 </file>
@@ -3501,7 +5269,7 @@
 </file>
 
 <file path=customXml/itemProps1.xml><?xml version="1.0" encoding="utf-8"?>
-<ds:datastoreItem xmlns:ds="http://schemas.openxmlformats.org/officeDocument/2006/customXml" ds:itemID="{31A1D0C0-384E-4645-9054-2DCE1472B6B5}">
+<ds:datastoreItem xmlns:ds="http://schemas.openxmlformats.org/officeDocument/2006/customXml" ds:itemID="{D23E4864-4B86-49C8-A649-2179A04B5C86}">
   <ds:schemaRefs>
     <ds:schemaRef ds:uri="http://schemas.openxmlformats.org/officeDocument/2006/bibliography"/>
   </ds:schemaRefs>

</xml_diff>

<commit_message>
Adicionando o diagrama de atividades no RF33
</commit_message>
<xml_diff>
--- a/Docs/Documentos de Especificação de Requisitos/RF33 - Gerente de Salas alterar dados cadastrais.docx
+++ b/Docs/Documentos de Especificação de Requisitos/RF33 - Gerente de Salas alterar dados cadastrais.docx
@@ -602,8 +602,6 @@
               </w:rPr>
               <w:t>Lázaro</w:t>
             </w:r>
-            <w:bookmarkStart w:id="0" w:name="_GoBack"/>
-            <w:bookmarkEnd w:id="0"/>
           </w:p>
         </w:tc>
       </w:tr>
@@ -633,9 +631,9 @@
           <w:rFonts w:cs="Times New Roman"/>
         </w:rPr>
       </w:pPr>
-      <w:bookmarkStart w:id="1" w:name="_Toc418669386"/>
-      <w:bookmarkStart w:id="2" w:name="_Toc419879852"/>
-      <w:bookmarkStart w:id="3" w:name="_Toc422851701"/>
+      <w:bookmarkStart w:id="0" w:name="_Toc418669386"/>
+      <w:bookmarkStart w:id="1" w:name="_Toc419879852"/>
+      <w:bookmarkStart w:id="2" w:name="_Toc423421045"/>
       <w:r>
         <w:rPr>
           <w:rFonts w:cs="Times New Roman"/>
@@ -643,6 +641,8 @@
         <w:lastRenderedPageBreak/>
         <w:t>Sumário</w:t>
       </w:r>
+      <w:bookmarkStart w:id="3" w:name="_GoBack"/>
+      <w:bookmarkEnd w:id="0"/>
       <w:bookmarkEnd w:id="1"/>
       <w:bookmarkEnd w:id="2"/>
       <w:bookmarkEnd w:id="3"/>
@@ -670,16 +670,31 @@
           <w:rFonts w:cs="Times New Roman"/>
           <w:noProof/>
         </w:rPr>
-        <w:t>Sumário</w:t>
-      </w:r>
-      <w:r>
-        <w:rPr>
-          <w:noProof/>
+        <w:t>1.</w:t>
+      </w:r>
+      <w:r>
+        <w:rPr>
+          <w:rFonts w:asciiTheme="minorHAnsi" w:eastAsiaTheme="minorEastAsia" w:hAnsiTheme="minorHAnsi" w:cstheme="minorBidi"/>
+          <w:noProof/>
+          <w:lang w:eastAsia="pt-BR"/>
         </w:rPr>
         <w:tab/>
       </w:r>
       <w:r>
         <w:rPr>
+          <w:rFonts w:cs="Times New Roman"/>
+          <w:noProof/>
+        </w:rPr>
+        <w:t>Descrição</w:t>
+      </w:r>
+      <w:r>
+        <w:rPr>
+          <w:noProof/>
+        </w:rPr>
+        <w:tab/>
+      </w:r>
+      <w:r>
+        <w:rPr>
           <w:noProof/>
         </w:rPr>
         <w:fldChar w:fldCharType="begin"/>
@@ -688,7 +703,7 @@
         <w:rPr>
           <w:noProof/>
         </w:rPr>
-        <w:instrText xml:space="preserve"> PAGEREF _Toc422851701 \h </w:instrText>
+        <w:instrText xml:space="preserve"> PAGEREF _Toc423421046 \h </w:instrText>
       </w:r>
       <w:r>
         <w:rPr>
@@ -705,7 +720,7 @@
         <w:rPr>
           <w:noProof/>
         </w:rPr>
-        <w:t>3</w:t>
+        <w:t>4</w:t>
       </w:r>
       <w:r>
         <w:rPr>
@@ -728,7 +743,7 @@
           <w:rFonts w:cs="Times New Roman"/>
           <w:noProof/>
         </w:rPr>
-        <w:t>1.</w:t>
+        <w:t>2.</w:t>
       </w:r>
       <w:r>
         <w:rPr>
@@ -743,7 +758,7 @@
           <w:rFonts w:cs="Times New Roman"/>
           <w:noProof/>
         </w:rPr>
-        <w:t>Descrição</w:t>
+        <w:t>Pré-condições</w:t>
       </w:r>
       <w:r>
         <w:rPr>
@@ -761,7 +776,7 @@
         <w:rPr>
           <w:noProof/>
         </w:rPr>
-        <w:instrText xml:space="preserve"> PAGEREF _Toc422851702 \h </w:instrText>
+        <w:instrText xml:space="preserve"> PAGEREF _Toc423421047 \h </w:instrText>
       </w:r>
       <w:r>
         <w:rPr>
@@ -801,7 +816,7 @@
           <w:rFonts w:cs="Times New Roman"/>
           <w:noProof/>
         </w:rPr>
-        <w:t>2.</w:t>
+        <w:t>3.</w:t>
       </w:r>
       <w:r>
         <w:rPr>
@@ -816,7 +831,7 @@
           <w:rFonts w:cs="Times New Roman"/>
           <w:noProof/>
         </w:rPr>
-        <w:t>Pré-condições</w:t>
+        <w:t>Pós-condições</w:t>
       </w:r>
       <w:r>
         <w:rPr>
@@ -834,7 +849,7 @@
         <w:rPr>
           <w:noProof/>
         </w:rPr>
-        <w:instrText xml:space="preserve"> PAGEREF _Toc422851703 \h </w:instrText>
+        <w:instrText xml:space="preserve"> PAGEREF _Toc423421048 \h </w:instrText>
       </w:r>
       <w:r>
         <w:rPr>
@@ -871,10 +886,83 @@
       </w:pPr>
       <w:r>
         <w:rPr>
+          <w:rFonts w:eastAsia="Times New Roman" w:cs="Times New Roman"/>
+          <w:noProof/>
+        </w:rPr>
+        <w:t>4.</w:t>
+      </w:r>
+      <w:r>
+        <w:rPr>
+          <w:rFonts w:asciiTheme="minorHAnsi" w:eastAsiaTheme="minorEastAsia" w:hAnsiTheme="minorHAnsi" w:cstheme="minorBidi"/>
+          <w:noProof/>
+          <w:lang w:eastAsia="pt-BR"/>
+        </w:rPr>
+        <w:tab/>
+      </w:r>
+      <w:r>
+        <w:rPr>
+          <w:rFonts w:eastAsia="Times New Roman" w:cs="Times New Roman"/>
+          <w:noProof/>
+        </w:rPr>
+        <w:t>Ator primário</w:t>
+      </w:r>
+      <w:r>
+        <w:rPr>
+          <w:noProof/>
+        </w:rPr>
+        <w:tab/>
+      </w:r>
+      <w:r>
+        <w:rPr>
+          <w:noProof/>
+        </w:rPr>
+        <w:fldChar w:fldCharType="begin"/>
+      </w:r>
+      <w:r>
+        <w:rPr>
+          <w:noProof/>
+        </w:rPr>
+        <w:instrText xml:space="preserve"> PAGEREF _Toc423421049 \h </w:instrText>
+      </w:r>
+      <w:r>
+        <w:rPr>
+          <w:noProof/>
+        </w:rPr>
+      </w:r>
+      <w:r>
+        <w:rPr>
+          <w:noProof/>
+        </w:rPr>
+        <w:fldChar w:fldCharType="separate"/>
+      </w:r>
+      <w:r>
+        <w:rPr>
+          <w:noProof/>
+        </w:rPr>
+        <w:t>4</w:t>
+      </w:r>
+      <w:r>
+        <w:rPr>
+          <w:noProof/>
+        </w:rPr>
+        <w:fldChar w:fldCharType="end"/>
+      </w:r>
+    </w:p>
+    <w:p>
+      <w:pPr>
+        <w:pStyle w:val="Sumrio1"/>
+        <w:rPr>
+          <w:rFonts w:asciiTheme="minorHAnsi" w:eastAsiaTheme="minorEastAsia" w:hAnsiTheme="minorHAnsi" w:cstheme="minorBidi"/>
+          <w:noProof/>
+          <w:lang w:eastAsia="pt-BR"/>
+        </w:rPr>
+      </w:pPr>
+      <w:r>
+        <w:rPr>
           <w:rFonts w:cs="Times New Roman"/>
           <w:noProof/>
         </w:rPr>
-        <w:t>3.</w:t>
+        <w:t>5.</w:t>
       </w:r>
       <w:r>
         <w:rPr>
@@ -889,7 +977,7 @@
           <w:rFonts w:cs="Times New Roman"/>
           <w:noProof/>
         </w:rPr>
-        <w:t>Pós-condições</w:t>
+        <w:t>Gatilho</w:t>
       </w:r>
       <w:r>
         <w:rPr>
@@ -907,7 +995,7 @@
         <w:rPr>
           <w:noProof/>
         </w:rPr>
-        <w:instrText xml:space="preserve"> PAGEREF _Toc422851704 \h </w:instrText>
+        <w:instrText xml:space="preserve"> PAGEREF _Toc423421050 \h </w:instrText>
       </w:r>
       <w:r>
         <w:rPr>
@@ -944,10 +1032,10 @@
       </w:pPr>
       <w:r>
         <w:rPr>
-          <w:rFonts w:eastAsia="Times New Roman" w:cs="Times New Roman"/>
-          <w:noProof/>
-        </w:rPr>
-        <w:t>4.</w:t>
+          <w:rFonts w:cs="Times New Roman"/>
+          <w:noProof/>
+        </w:rPr>
+        <w:t>6.</w:t>
       </w:r>
       <w:r>
         <w:rPr>
@@ -959,10 +1047,10 @@
       </w:r>
       <w:r>
         <w:rPr>
-          <w:rFonts w:eastAsia="Times New Roman" w:cs="Times New Roman"/>
-          <w:noProof/>
-        </w:rPr>
-        <w:t>Ator primário</w:t>
+          <w:rFonts w:cs="Times New Roman"/>
+          <w:noProof/>
+        </w:rPr>
+        <w:t>Fluxo principal</w:t>
       </w:r>
       <w:r>
         <w:rPr>
@@ -980,7 +1068,7 @@
         <w:rPr>
           <w:noProof/>
         </w:rPr>
-        <w:instrText xml:space="preserve"> PAGEREF _Toc422851705 \h </w:instrText>
+        <w:instrText xml:space="preserve"> PAGEREF _Toc423421051 \h </w:instrText>
       </w:r>
       <w:r>
         <w:rPr>
@@ -997,7 +1085,7 @@
         <w:rPr>
           <w:noProof/>
         </w:rPr>
-        <w:t>4</w:t>
+        <w:t>5</w:t>
       </w:r>
       <w:r>
         <w:rPr>
@@ -1020,7 +1108,7 @@
           <w:rFonts w:cs="Times New Roman"/>
           <w:noProof/>
         </w:rPr>
-        <w:t>5.</w:t>
+        <w:t>7.</w:t>
       </w:r>
       <w:r>
         <w:rPr>
@@ -1035,7 +1123,7 @@
           <w:rFonts w:cs="Times New Roman"/>
           <w:noProof/>
         </w:rPr>
-        <w:t>Gatilho</w:t>
+        <w:t>Fluxos alternativos</w:t>
       </w:r>
       <w:r>
         <w:rPr>
@@ -1053,7 +1141,7 @@
         <w:rPr>
           <w:noProof/>
         </w:rPr>
-        <w:instrText xml:space="preserve"> PAGEREF _Toc422851706 \h </w:instrText>
+        <w:instrText xml:space="preserve"> PAGEREF _Toc423421052 \h </w:instrText>
       </w:r>
       <w:r>
         <w:rPr>
@@ -1070,7 +1158,7 @@
         <w:rPr>
           <w:noProof/>
         </w:rPr>
-        <w:t>4</w:t>
+        <w:t>6</w:t>
       </w:r>
       <w:r>
         <w:rPr>
@@ -1093,7 +1181,7 @@
           <w:rFonts w:cs="Times New Roman"/>
           <w:noProof/>
         </w:rPr>
-        <w:t>6.</w:t>
+        <w:t>8.</w:t>
       </w:r>
       <w:r>
         <w:rPr>
@@ -1107,9 +1195,8 @@
         <w:rPr>
           <w:rFonts w:cs="Times New Roman"/>
           <w:noProof/>
-          <w:shd w:val="clear" w:color="auto" w:fill="CCCCCC"/>
-        </w:rPr>
-        <w:t>Fluxo principal</w:t>
+        </w:rPr>
+        <w:t>Fluxos de exceção</w:t>
       </w:r>
       <w:r>
         <w:rPr>
@@ -1127,7 +1214,7 @@
         <w:rPr>
           <w:noProof/>
         </w:rPr>
-        <w:instrText xml:space="preserve"> PAGEREF _Toc422851707 \h </w:instrText>
+        <w:instrText xml:space="preserve"> PAGEREF _Toc423421053 \h </w:instrText>
       </w:r>
       <w:r>
         <w:rPr>
@@ -1144,7 +1231,7 @@
         <w:rPr>
           <w:noProof/>
         </w:rPr>
-        <w:t>5</w:t>
+        <w:t>6</w:t>
       </w:r>
       <w:r>
         <w:rPr>
@@ -1155,7 +1242,7 @@
     </w:p>
     <w:p>
       <w:pPr>
-        <w:pStyle w:val="Sumrio1"/>
+        <w:pStyle w:val="Sumrio2"/>
         <w:rPr>
           <w:rFonts w:asciiTheme="minorHAnsi" w:eastAsiaTheme="minorEastAsia" w:hAnsiTheme="minorHAnsi" w:cstheme="minorBidi"/>
           <w:noProof/>
@@ -1167,7 +1254,7 @@
           <w:rFonts w:cs="Times New Roman"/>
           <w:noProof/>
         </w:rPr>
-        <w:t>7.</w:t>
+        <w:t>8.1.</w:t>
       </w:r>
       <w:r>
         <w:rPr>
@@ -1182,7 +1269,7 @@
           <w:rFonts w:cs="Times New Roman"/>
           <w:noProof/>
         </w:rPr>
-        <w:t>Fluxos alternativos</w:t>
+        <w:t>FE01 – Dados inválidos</w:t>
       </w:r>
       <w:r>
         <w:rPr>
@@ -1200,7 +1287,7 @@
         <w:rPr>
           <w:noProof/>
         </w:rPr>
-        <w:instrText xml:space="preserve"> PAGEREF _Toc422851708 \h </w:instrText>
+        <w:instrText xml:space="preserve"> PAGEREF _Toc423421054 \h </w:instrText>
       </w:r>
       <w:r>
         <w:rPr>
@@ -1217,80 +1304,7 @@
         <w:rPr>
           <w:noProof/>
         </w:rPr>
-        <w:t>5</w:t>
-      </w:r>
-      <w:r>
-        <w:rPr>
-          <w:noProof/>
-        </w:rPr>
-        <w:fldChar w:fldCharType="end"/>
-      </w:r>
-    </w:p>
-    <w:p>
-      <w:pPr>
-        <w:pStyle w:val="Sumrio1"/>
-        <w:rPr>
-          <w:rFonts w:asciiTheme="minorHAnsi" w:eastAsiaTheme="minorEastAsia" w:hAnsiTheme="minorHAnsi" w:cstheme="minorBidi"/>
-          <w:noProof/>
-          <w:lang w:eastAsia="pt-BR"/>
-        </w:rPr>
-      </w:pPr>
-      <w:r>
-        <w:rPr>
-          <w:rFonts w:cs="Times New Roman"/>
-          <w:noProof/>
-        </w:rPr>
-        <w:t>8.</w:t>
-      </w:r>
-      <w:r>
-        <w:rPr>
-          <w:rFonts w:asciiTheme="minorHAnsi" w:eastAsiaTheme="minorEastAsia" w:hAnsiTheme="minorHAnsi" w:cstheme="minorBidi"/>
-          <w:noProof/>
-          <w:lang w:eastAsia="pt-BR"/>
-        </w:rPr>
-        <w:tab/>
-      </w:r>
-      <w:r>
-        <w:rPr>
-          <w:rFonts w:cs="Times New Roman"/>
-          <w:noProof/>
-        </w:rPr>
-        <w:t>Fluxos de exceção</w:t>
-      </w:r>
-      <w:r>
-        <w:rPr>
-          <w:noProof/>
-        </w:rPr>
-        <w:tab/>
-      </w:r>
-      <w:r>
-        <w:rPr>
-          <w:noProof/>
-        </w:rPr>
-        <w:fldChar w:fldCharType="begin"/>
-      </w:r>
-      <w:r>
-        <w:rPr>
-          <w:noProof/>
-        </w:rPr>
-        <w:instrText xml:space="preserve"> PAGEREF _Toc422851709 \h </w:instrText>
-      </w:r>
-      <w:r>
-        <w:rPr>
-          <w:noProof/>
-        </w:rPr>
-      </w:r>
-      <w:r>
-        <w:rPr>
-          <w:noProof/>
-        </w:rPr>
-        <w:fldChar w:fldCharType="separate"/>
-      </w:r>
-      <w:r>
-        <w:rPr>
-          <w:noProof/>
-        </w:rPr>
-        <w:t>5</w:t>
+        <w:t>6</w:t>
       </w:r>
       <w:r>
         <w:rPr>
@@ -1340,7 +1354,7 @@
         </w:rPr>
       </w:pPr>
       <w:bookmarkStart w:id="4" w:name="_Toc415478322"/>
-      <w:bookmarkStart w:id="5" w:name="_Toc422851702"/>
+      <w:bookmarkStart w:id="5" w:name="_Toc423421046"/>
       <w:bookmarkEnd w:id="4"/>
       <w:r>
         <w:rPr>
@@ -1365,42 +1379,7 @@
           <w:rFonts w:ascii="Times New Roman" w:hAnsi="Times New Roman" w:cs="Times New Roman"/>
           <w:sz w:val="24"/>
         </w:rPr>
-        <w:t xml:space="preserve">Este documento descreve os passos do caso de uso </w:t>
-      </w:r>
-      <w:r>
-        <w:rPr>
-          <w:rFonts w:ascii="Times New Roman" w:hAnsi="Times New Roman" w:cs="Times New Roman"/>
-          <w:sz w:val="24"/>
-        </w:rPr>
-        <w:t xml:space="preserve">Gerente </w:t>
-      </w:r>
-      <w:r>
-        <w:rPr>
-          <w:rFonts w:ascii="Times New Roman" w:hAnsi="Times New Roman" w:cs="Times New Roman"/>
-          <w:sz w:val="24"/>
-        </w:rPr>
-        <w:t xml:space="preserve">alterar dados cadastrais, especificando como será feita a atualização dos dados cadastrais do </w:t>
-      </w:r>
-      <w:r>
-        <w:rPr>
-          <w:rFonts w:ascii="Times New Roman" w:hAnsi="Times New Roman" w:cs="Times New Roman"/>
-          <w:sz w:val="24"/>
-        </w:rPr>
-        <w:t>gerente n</w:t>
-      </w:r>
-      <w:r>
-        <w:rPr>
-          <w:rFonts w:ascii="Times New Roman" w:hAnsi="Times New Roman" w:cs="Times New Roman"/>
-          <w:sz w:val="24"/>
-        </w:rPr>
-        <w:t>o sistema</w:t>
-      </w:r>
-      <w:r>
-        <w:rPr>
-          <w:rFonts w:ascii="Times New Roman" w:hAnsi="Times New Roman" w:cs="Times New Roman"/>
-          <w:sz w:val="24"/>
-        </w:rPr>
-        <w:t>.</w:t>
+        <w:t>Este documento descreve os passos do caso de uso Gerente alterar dados cadastrais, especificando como será feita a atualização dos dados cadastrais do gerente no sistema.</w:t>
       </w:r>
     </w:p>
     <w:p>
@@ -1416,7 +1395,7 @@
         </w:rPr>
       </w:pPr>
       <w:bookmarkStart w:id="6" w:name="_Toc415478323"/>
-      <w:bookmarkStart w:id="7" w:name="_Toc422851703"/>
+      <w:bookmarkStart w:id="7" w:name="_Toc423421047"/>
       <w:bookmarkEnd w:id="6"/>
       <w:r>
         <w:rPr>
@@ -1440,14 +1419,7 @@
           <w:rFonts w:ascii="Times New Roman" w:eastAsia="Times New Roman" w:hAnsi="Times New Roman" w:cs="Times New Roman"/>
           <w:sz w:val="24"/>
         </w:rPr>
-        <w:t xml:space="preserve">Este caso de uso só poderá iniciar se o </w:t>
-      </w:r>
-      <w:r>
-        <w:rPr>
-          <w:rFonts w:ascii="Times New Roman" w:eastAsia="Times New Roman" w:hAnsi="Times New Roman" w:cs="Times New Roman"/>
-          <w:sz w:val="24"/>
-        </w:rPr>
-        <w:t xml:space="preserve">gerente de salas </w:t>
+        <w:t xml:space="preserve">Este caso de uso só poderá iniciar se o gerente de salas </w:t>
       </w:r>
       <w:proofErr w:type="gramStart"/>
       <w:r>
@@ -1479,7 +1451,7 @@
         </w:rPr>
       </w:pPr>
       <w:bookmarkStart w:id="8" w:name="_Toc415478324"/>
-      <w:bookmarkStart w:id="9" w:name="_Toc422851704"/>
+      <w:bookmarkStart w:id="9" w:name="_Toc423421048"/>
       <w:bookmarkEnd w:id="8"/>
       <w:r>
         <w:rPr>
@@ -1503,21 +1475,7 @@
           <w:rFonts w:ascii="Times New Roman" w:eastAsia="Times New Roman" w:hAnsi="Times New Roman" w:cs="Times New Roman"/>
           <w:sz w:val="24"/>
         </w:rPr>
-        <w:t xml:space="preserve">Após o final normal deste caso de uso, os dados do </w:t>
-      </w:r>
-      <w:r>
-        <w:rPr>
-          <w:rFonts w:ascii="Times New Roman" w:eastAsia="Times New Roman" w:hAnsi="Times New Roman" w:cs="Times New Roman"/>
-          <w:sz w:val="24"/>
-        </w:rPr>
-        <w:t xml:space="preserve">gerente de salas </w:t>
-      </w:r>
-      <w:r>
-        <w:rPr>
-          <w:rFonts w:ascii="Times New Roman" w:eastAsia="Times New Roman" w:hAnsi="Times New Roman" w:cs="Times New Roman"/>
-          <w:sz w:val="24"/>
-        </w:rPr>
-        <w:t>devem estar atualizados no sistema.</w:t>
+        <w:t>Após o final normal deste caso de uso, os dados do gerente de salas devem estar atualizados no sistema.</w:t>
       </w:r>
     </w:p>
     <w:p>
@@ -1533,7 +1491,7 @@
         </w:rPr>
       </w:pPr>
       <w:bookmarkStart w:id="10" w:name="_Toc415478325"/>
-      <w:bookmarkStart w:id="11" w:name="_Toc422851705"/>
+      <w:bookmarkStart w:id="11" w:name="_Toc423421049"/>
       <w:bookmarkEnd w:id="10"/>
       <w:r>
         <w:rPr>
@@ -1579,7 +1537,7 @@
         </w:rPr>
       </w:pPr>
       <w:bookmarkStart w:id="12" w:name="_Toc415478326"/>
-      <w:bookmarkStart w:id="13" w:name="_Toc422851706"/>
+      <w:bookmarkStart w:id="13" w:name="_Toc423421050"/>
       <w:bookmarkEnd w:id="12"/>
       <w:r>
         <w:rPr>
@@ -1605,23 +1563,7 @@
           <w:sz w:val="24"/>
           <w:szCs w:val="24"/>
         </w:rPr>
-        <w:t xml:space="preserve">Este caso de uso começa quando o </w:t>
-      </w:r>
-      <w:r>
-        <w:rPr>
-          <w:rFonts w:ascii="Times New Roman" w:hAnsi="Times New Roman" w:cs="Times New Roman"/>
-          <w:sz w:val="24"/>
-          <w:szCs w:val="24"/>
-        </w:rPr>
-        <w:t xml:space="preserve">gerente de salas </w:t>
-      </w:r>
-      <w:r>
-        <w:rPr>
-          <w:rFonts w:ascii="Times New Roman" w:hAnsi="Times New Roman" w:cs="Times New Roman"/>
-          <w:sz w:val="24"/>
-          <w:szCs w:val="24"/>
-        </w:rPr>
-        <w:t>do sistema clicar na opção “Meus dados” presente na sua tela.</w:t>
+        <w:t>Este caso de uso começa quando o gerente de salas do sistema clicar na opção “Meus dados” presente na sua tela.</w:t>
       </w:r>
     </w:p>
     <w:p>
@@ -1639,7 +1581,7 @@
       </w:pPr>
       <w:bookmarkStart w:id="14" w:name="_Fluxo_principal"/>
       <w:bookmarkStart w:id="15" w:name="_Toc415478327"/>
-      <w:bookmarkStart w:id="16" w:name="_Toc422851707"/>
+      <w:bookmarkStart w:id="16" w:name="_Toc423421051"/>
       <w:bookmarkEnd w:id="14"/>
       <w:bookmarkEnd w:id="15"/>
       <w:r>
@@ -1659,9 +1601,9 @@
         </w:rPr>
         <w:drawing>
           <wp:inline distT="0" distB="0" distL="0" distR="0">
-            <wp:extent cx="5760085" cy="5779135"/>
+            <wp:extent cx="5760085" cy="5785485"/>
             <wp:effectExtent l="0" t="0" r="0" b="0"/>
-            <wp:docPr id="1" name="Imagem 1"/>
+            <wp:docPr id="2" name="Imagem 2"/>
             <wp:cNvGraphicFramePr>
               <a:graphicFrameLocks xmlns:a="http://schemas.openxmlformats.org/drawingml/2006/main" noChangeAspect="1"/>
             </wp:cNvGraphicFramePr>
@@ -1669,7 +1611,7 @@
               <a:graphicData uri="http://schemas.openxmlformats.org/drawingml/2006/picture">
                 <pic:pic xmlns:pic="http://schemas.openxmlformats.org/drawingml/2006/picture">
                   <pic:nvPicPr>
-                    <pic:cNvPr id="0" name="Atualizar micro controlador.jpg"/>
+                    <pic:cNvPr id="0" name="Gerente de salas alterar dados cadastrais.jpg"/>
                     <pic:cNvPicPr/>
                   </pic:nvPicPr>
                   <pic:blipFill>
@@ -1687,7 +1629,7 @@
                   <pic:spPr>
                     <a:xfrm>
                       <a:off x="0" y="0"/>
-                      <a:ext cx="5760085" cy="5779135"/>
+                      <a:ext cx="5760085" cy="5785485"/>
                     </a:xfrm>
                     <a:prstGeom prst="rect">
                       <a:avLst/>
@@ -2144,78 +2086,71 @@
                 <w:rFonts w:ascii="Times New Roman" w:hAnsi="Times New Roman" w:cs="Times New Roman"/>
                 <w:sz w:val="24"/>
               </w:rPr>
-              <w:t>Exibe a tela de atualização dos d</w:t>
+              <w:t>Exibe a tela de atualização dos dados cadastrais do gerente de salas.</w:t>
+            </w:r>
+          </w:p>
+        </w:tc>
+        <w:tc>
+          <w:tcPr>
+            <w:tcW w:w="2528" w:type="dxa"/>
+            <w:tcBorders>
+              <w:top w:val="single" w:sz="4" w:space="0" w:color="00000A"/>
+              <w:left w:val="single" w:sz="4" w:space="0" w:color="00000A"/>
+              <w:bottom w:val="single" w:sz="4" w:space="0" w:color="00000A"/>
+              <w:right w:val="single" w:sz="4" w:space="0" w:color="00000A"/>
+            </w:tcBorders>
+            <w:shd w:val="clear" w:color="auto" w:fill="auto"/>
+            <w:tcMar>
+              <w:left w:w="108" w:type="dxa"/>
+            </w:tcMar>
+          </w:tcPr>
+          <w:p>
+            <w:pPr>
+              <w:spacing w:after="0"/>
+              <w:jc w:val="both"/>
+              <w:rPr>
+                <w:rFonts w:ascii="Times New Roman" w:hAnsi="Times New Roman" w:cs="Times New Roman"/>
+                <w:sz w:val="24"/>
+              </w:rPr>
+            </w:pPr>
+          </w:p>
+        </w:tc>
+        <w:tc>
+          <w:tcPr>
+            <w:tcW w:w="1523" w:type="dxa"/>
+            <w:tcBorders>
+              <w:top w:val="single" w:sz="4" w:space="0" w:color="00000A"/>
+              <w:left w:val="single" w:sz="4" w:space="0" w:color="00000A"/>
+              <w:bottom w:val="single" w:sz="4" w:space="0" w:color="00000A"/>
+              <w:right w:val="single" w:sz="4" w:space="0" w:color="00000A"/>
+            </w:tcBorders>
+            <w:shd w:val="clear" w:color="auto" w:fill="auto"/>
+            <w:tcMar>
+              <w:left w:w="108" w:type="dxa"/>
+            </w:tcMar>
+          </w:tcPr>
+          <w:p>
+            <w:pPr>
+              <w:spacing w:after="0"/>
+              <w:jc w:val="both"/>
+              <w:rPr>
+                <w:rFonts w:ascii="Times New Roman" w:hAnsi="Times New Roman" w:cs="Times New Roman"/>
+                <w:sz w:val="24"/>
+              </w:rPr>
+            </w:pPr>
+            <w:r>
+              <w:rPr>
+                <w:rFonts w:ascii="Times New Roman" w:hAnsi="Times New Roman" w:cs="Times New Roman"/>
+                <w:sz w:val="24"/>
+              </w:rPr>
+              <w:t>TL0</w:t>
             </w:r>
             <w:r>
               <w:rPr>
                 <w:rFonts w:ascii="Times New Roman" w:hAnsi="Times New Roman" w:cs="Times New Roman"/>
                 <w:sz w:val="24"/>
               </w:rPr>
-              <w:t>ados cadastrais do gerente de salas</w:t>
-            </w:r>
-            <w:r>
-              <w:rPr>
-                <w:rFonts w:ascii="Times New Roman" w:hAnsi="Times New Roman" w:cs="Times New Roman"/>
-                <w:sz w:val="24"/>
-              </w:rPr>
-              <w:t>.</w:t>
-            </w:r>
-          </w:p>
-        </w:tc>
-        <w:tc>
-          <w:tcPr>
-            <w:tcW w:w="2528" w:type="dxa"/>
-            <w:tcBorders>
-              <w:top w:val="single" w:sz="4" w:space="0" w:color="00000A"/>
-              <w:left w:val="single" w:sz="4" w:space="0" w:color="00000A"/>
-              <w:bottom w:val="single" w:sz="4" w:space="0" w:color="00000A"/>
-              <w:right w:val="single" w:sz="4" w:space="0" w:color="00000A"/>
-            </w:tcBorders>
-            <w:shd w:val="clear" w:color="auto" w:fill="auto"/>
-            <w:tcMar>
-              <w:left w:w="108" w:type="dxa"/>
-            </w:tcMar>
-          </w:tcPr>
-          <w:p>
-            <w:pPr>
-              <w:spacing w:after="0"/>
-              <w:jc w:val="both"/>
-              <w:rPr>
-                <w:rFonts w:ascii="Times New Roman" w:hAnsi="Times New Roman" w:cs="Times New Roman"/>
-                <w:sz w:val="24"/>
-              </w:rPr>
-            </w:pPr>
-          </w:p>
-        </w:tc>
-        <w:tc>
-          <w:tcPr>
-            <w:tcW w:w="1523" w:type="dxa"/>
-            <w:tcBorders>
-              <w:top w:val="single" w:sz="4" w:space="0" w:color="00000A"/>
-              <w:left w:val="single" w:sz="4" w:space="0" w:color="00000A"/>
-              <w:bottom w:val="single" w:sz="4" w:space="0" w:color="00000A"/>
-              <w:right w:val="single" w:sz="4" w:space="0" w:color="00000A"/>
-            </w:tcBorders>
-            <w:shd w:val="clear" w:color="auto" w:fill="auto"/>
-            <w:tcMar>
-              <w:left w:w="108" w:type="dxa"/>
-            </w:tcMar>
-          </w:tcPr>
-          <w:p>
-            <w:pPr>
-              <w:spacing w:after="0"/>
-              <w:jc w:val="both"/>
-              <w:rPr>
-                <w:rFonts w:ascii="Times New Roman" w:hAnsi="Times New Roman" w:cs="Times New Roman"/>
-                <w:sz w:val="24"/>
-              </w:rPr>
-            </w:pPr>
-            <w:r>
-              <w:rPr>
-                <w:rFonts w:ascii="Times New Roman" w:hAnsi="Times New Roman" w:cs="Times New Roman"/>
-                <w:sz w:val="24"/>
-              </w:rPr>
-              <w:t>TL14</w:t>
+              <w:t>4</w:t>
             </w:r>
           </w:p>
         </w:tc>
@@ -2622,21 +2557,7 @@
                 <w:rFonts w:ascii="Times New Roman" w:hAnsi="Times New Roman" w:cs="Times New Roman"/>
                 <w:sz w:val="24"/>
               </w:rPr>
-              <w:t>Atualiza o</w:t>
-            </w:r>
-            <w:r>
-              <w:rPr>
-                <w:rFonts w:ascii="Times New Roman" w:hAnsi="Times New Roman" w:cs="Times New Roman"/>
-                <w:sz w:val="24"/>
-              </w:rPr>
-              <w:t xml:space="preserve"> gerente de salas</w:t>
-            </w:r>
-            <w:r>
-              <w:rPr>
-                <w:rFonts w:ascii="Times New Roman" w:hAnsi="Times New Roman" w:cs="Times New Roman"/>
-                <w:sz w:val="24"/>
-              </w:rPr>
-              <w:t>.</w:t>
+              <w:t>Atualiza o gerente de salas.</w:t>
             </w:r>
           </w:p>
         </w:tc>
@@ -3006,7 +2927,7 @@
         </w:rPr>
       </w:pPr>
       <w:bookmarkStart w:id="17" w:name="_Toc415478328"/>
-      <w:bookmarkStart w:id="18" w:name="_Toc422851708"/>
+      <w:bookmarkStart w:id="18" w:name="_Toc423421052"/>
       <w:bookmarkEnd w:id="17"/>
       <w:r>
         <w:rPr>
@@ -3047,7 +2968,7 @@
         </w:rPr>
       </w:pPr>
       <w:bookmarkStart w:id="20" w:name="_Toc415478330"/>
-      <w:bookmarkStart w:id="21" w:name="_Toc422851709"/>
+      <w:bookmarkStart w:id="21" w:name="_Toc423421053"/>
       <w:bookmarkEnd w:id="20"/>
       <w:r>
         <w:rPr>
@@ -3072,6 +2993,7 @@
       <w:bookmarkStart w:id="23" w:name="_FE01_–_Dados"/>
       <w:bookmarkStart w:id="24" w:name="_Toc419879861"/>
       <w:bookmarkStart w:id="25" w:name="_Toc415478329"/>
+      <w:bookmarkStart w:id="26" w:name="_Toc423421054"/>
       <w:bookmarkEnd w:id="22"/>
       <w:bookmarkEnd w:id="23"/>
       <w:r>
@@ -3081,6 +3003,7 @@
         <w:t>FE01 – Dados inválidos</w:t>
       </w:r>
       <w:bookmarkEnd w:id="24"/>
+      <w:bookmarkEnd w:id="26"/>
     </w:p>
     <w:p>
       <w:pPr>
@@ -3724,7 +3647,7 @@
       <w:rPr>
         <w:noProof/>
       </w:rPr>
-      <w:t>4</w:t>
+      <w:t>6</w:t>
     </w:r>
     <w:r>
       <w:fldChar w:fldCharType="end"/>
@@ -5269,7 +5192,7 @@
 </file>
 
 <file path=customXml/itemProps1.xml><?xml version="1.0" encoding="utf-8"?>
-<ds:datastoreItem xmlns:ds="http://schemas.openxmlformats.org/officeDocument/2006/customXml" ds:itemID="{D23E4864-4B86-49C8-A649-2179A04B5C86}">
+<ds:datastoreItem xmlns:ds="http://schemas.openxmlformats.org/officeDocument/2006/customXml" ds:itemID="{5A3F8325-36D4-4AE8-B6A0-0D54E9038091}">
   <ds:schemaRefs>
     <ds:schemaRef ds:uri="http://schemas.openxmlformats.org/officeDocument/2006/bibliography"/>
   </ds:schemaRefs>

</xml_diff>

<commit_message>
Alteração na referência de telas dos Requisitos Funcionais RF33 e RF34
</commit_message>
<xml_diff>
--- a/Docs/Documentos de Especificação de Requisitos/RF33 - Gerente de Salas alterar dados cadastrais.docx
+++ b/Docs/Documentos de Especificação de Requisitos/RF33 - Gerente de Salas alterar dados cadastrais.docx
@@ -499,6 +499,161 @@
                 <w:color w:val="000000"/>
                 <w:sz w:val="24"/>
               </w:rPr>
+              <w:t>02/07</w:t>
+            </w:r>
+            <w:r>
+              <w:rPr>
+                <w:rFonts w:ascii="Times New Roman" w:hAnsi="Times New Roman" w:cs="Times New Roman"/>
+                <w:color w:val="000000"/>
+                <w:sz w:val="24"/>
+              </w:rPr>
+              <w:t>/2015</w:t>
+            </w:r>
+          </w:p>
+        </w:tc>
+        <w:tc>
+          <w:tcPr>
+            <w:tcW w:w="813" w:type="pct"/>
+            <w:tcBorders>
+              <w:top w:val="single" w:sz="4" w:space="0" w:color="00000A"/>
+              <w:left w:val="single" w:sz="4" w:space="0" w:color="00000A"/>
+              <w:bottom w:val="single" w:sz="4" w:space="0" w:color="00000A"/>
+              <w:right w:val="single" w:sz="4" w:space="0" w:color="00000A"/>
+            </w:tcBorders>
+            <w:shd w:val="clear" w:color="auto" w:fill="auto"/>
+            <w:tcMar>
+              <w:left w:w="108" w:type="dxa"/>
+            </w:tcMar>
+          </w:tcPr>
+          <w:p>
+            <w:pPr>
+              <w:spacing w:after="0"/>
+              <w:jc w:val="center"/>
+              <w:rPr>
+                <w:rFonts w:ascii="Times New Roman" w:hAnsi="Times New Roman" w:cs="Times New Roman"/>
+                <w:color w:val="000000"/>
+                <w:sz w:val="24"/>
+              </w:rPr>
+            </w:pPr>
+            <w:r>
+              <w:rPr>
+                <w:rFonts w:ascii="Times New Roman" w:hAnsi="Times New Roman" w:cs="Times New Roman"/>
+                <w:color w:val="000000"/>
+                <w:sz w:val="24"/>
+              </w:rPr>
+              <w:t>Inicial</w:t>
+            </w:r>
+          </w:p>
+        </w:tc>
+        <w:tc>
+          <w:tcPr>
+            <w:tcW w:w="2194" w:type="pct"/>
+            <w:tcBorders>
+              <w:top w:val="single" w:sz="4" w:space="0" w:color="00000A"/>
+              <w:left w:val="single" w:sz="4" w:space="0" w:color="00000A"/>
+              <w:bottom w:val="single" w:sz="4" w:space="0" w:color="00000A"/>
+              <w:right w:val="single" w:sz="4" w:space="0" w:color="00000A"/>
+            </w:tcBorders>
+            <w:shd w:val="clear" w:color="auto" w:fill="auto"/>
+            <w:tcMar>
+              <w:left w:w="108" w:type="dxa"/>
+            </w:tcMar>
+          </w:tcPr>
+          <w:p>
+            <w:pPr>
+              <w:spacing w:after="0"/>
+              <w:jc w:val="both"/>
+              <w:rPr>
+                <w:rFonts w:ascii="Times New Roman" w:hAnsi="Times New Roman" w:cs="Times New Roman"/>
+                <w:color w:val="000000"/>
+                <w:sz w:val="24"/>
+              </w:rPr>
+            </w:pPr>
+            <w:r>
+              <w:rPr>
+                <w:rFonts w:ascii="Times New Roman" w:hAnsi="Times New Roman" w:cs="Times New Roman"/>
+                <w:color w:val="000000"/>
+                <w:sz w:val="24"/>
+              </w:rPr>
+              <w:t>Alteração na referência de tela do passo 2 do fluxo principal</w:t>
+            </w:r>
+            <w:bookmarkStart w:id="0" w:name="_GoBack"/>
+            <w:bookmarkEnd w:id="0"/>
+            <w:r>
+              <w:rPr>
+                <w:rFonts w:ascii="Times New Roman" w:hAnsi="Times New Roman" w:cs="Times New Roman"/>
+                <w:color w:val="000000"/>
+                <w:sz w:val="24"/>
+              </w:rPr>
+              <w:t>.</w:t>
+            </w:r>
+          </w:p>
+        </w:tc>
+        <w:tc>
+          <w:tcPr>
+            <w:tcW w:w="1241" w:type="pct"/>
+            <w:tcBorders>
+              <w:top w:val="single" w:sz="4" w:space="0" w:color="00000A"/>
+              <w:left w:val="single" w:sz="4" w:space="0" w:color="00000A"/>
+              <w:bottom w:val="single" w:sz="4" w:space="0" w:color="00000A"/>
+              <w:right w:val="single" w:sz="4" w:space="0" w:color="00000A"/>
+            </w:tcBorders>
+            <w:shd w:val="clear" w:color="auto" w:fill="auto"/>
+            <w:tcMar>
+              <w:left w:w="108" w:type="dxa"/>
+            </w:tcMar>
+          </w:tcPr>
+          <w:p>
+            <w:pPr>
+              <w:spacing w:after="0"/>
+              <w:rPr>
+                <w:rFonts w:ascii="Times New Roman" w:hAnsi="Times New Roman" w:cs="Times New Roman"/>
+                <w:color w:val="000000"/>
+                <w:sz w:val="24"/>
+              </w:rPr>
+            </w:pPr>
+            <w:r>
+              <w:rPr>
+                <w:rFonts w:ascii="Times New Roman" w:hAnsi="Times New Roman" w:cs="Times New Roman"/>
+                <w:color w:val="000000"/>
+                <w:sz w:val="24"/>
+              </w:rPr>
+              <w:t>Lázaro</w:t>
+            </w:r>
+          </w:p>
+        </w:tc>
+      </w:tr>
+      <w:tr>
+        <w:tc>
+          <w:tcPr>
+            <w:tcW w:w="752" w:type="pct"/>
+            <w:tcBorders>
+              <w:top w:val="single" w:sz="4" w:space="0" w:color="00000A"/>
+              <w:left w:val="single" w:sz="4" w:space="0" w:color="00000A"/>
+              <w:bottom w:val="single" w:sz="4" w:space="0" w:color="00000A"/>
+              <w:right w:val="single" w:sz="4" w:space="0" w:color="00000A"/>
+            </w:tcBorders>
+            <w:shd w:val="clear" w:color="auto" w:fill="auto"/>
+            <w:tcMar>
+              <w:left w:w="108" w:type="dxa"/>
+            </w:tcMar>
+          </w:tcPr>
+          <w:p>
+            <w:pPr>
+              <w:spacing w:after="0"/>
+              <w:jc w:val="center"/>
+              <w:rPr>
+                <w:rFonts w:ascii="Times New Roman" w:hAnsi="Times New Roman" w:cs="Times New Roman"/>
+                <w:color w:val="000000"/>
+                <w:sz w:val="24"/>
+              </w:rPr>
+            </w:pPr>
+            <w:r>
+              <w:rPr>
+                <w:rFonts w:ascii="Times New Roman" w:hAnsi="Times New Roman" w:cs="Times New Roman"/>
+                <w:color w:val="000000"/>
+                <w:sz w:val="24"/>
+              </w:rPr>
               <w:t>28/06/2015</w:t>
             </w:r>
           </w:p>
@@ -631,9 +786,9 @@
           <w:rFonts w:cs="Times New Roman"/>
         </w:rPr>
       </w:pPr>
-      <w:bookmarkStart w:id="0" w:name="_Toc418669386"/>
-      <w:bookmarkStart w:id="1" w:name="_Toc419879852"/>
-      <w:bookmarkStart w:id="2" w:name="_Toc423421045"/>
+      <w:bookmarkStart w:id="1" w:name="_Toc418669386"/>
+      <w:bookmarkStart w:id="2" w:name="_Toc419879852"/>
+      <w:bookmarkStart w:id="3" w:name="_Toc423421045"/>
       <w:r>
         <w:rPr>
           <w:rFonts w:cs="Times New Roman"/>
@@ -641,8 +796,6 @@
         <w:lastRenderedPageBreak/>
         <w:t>Sumário</w:t>
       </w:r>
-      <w:bookmarkStart w:id="3" w:name="_GoBack"/>
-      <w:bookmarkEnd w:id="0"/>
       <w:bookmarkEnd w:id="1"/>
       <w:bookmarkEnd w:id="2"/>
       <w:bookmarkEnd w:id="3"/>
@@ -2143,7 +2296,7 @@
                 <w:rFonts w:ascii="Times New Roman" w:hAnsi="Times New Roman" w:cs="Times New Roman"/>
                 <w:sz w:val="24"/>
               </w:rPr>
-              <w:t>TL0</w:t>
+              <w:t>TL1</w:t>
             </w:r>
             <w:r>
               <w:rPr>
@@ -2992,8 +3145,8 @@
       <w:bookmarkStart w:id="22" w:name="_FE01_–_Login"/>
       <w:bookmarkStart w:id="23" w:name="_FE01_–_Dados"/>
       <w:bookmarkStart w:id="24" w:name="_Toc419879861"/>
-      <w:bookmarkStart w:id="25" w:name="_Toc415478329"/>
-      <w:bookmarkStart w:id="26" w:name="_Toc423421054"/>
+      <w:bookmarkStart w:id="25" w:name="_Toc423421054"/>
+      <w:bookmarkStart w:id="26" w:name="_Toc415478329"/>
       <w:bookmarkEnd w:id="22"/>
       <w:bookmarkEnd w:id="23"/>
       <w:r>
@@ -3003,7 +3156,7 @@
         <w:t>FE01 – Dados inválidos</w:t>
       </w:r>
       <w:bookmarkEnd w:id="24"/>
-      <w:bookmarkEnd w:id="26"/>
+      <w:bookmarkEnd w:id="25"/>
     </w:p>
     <w:p>
       <w:pPr>
@@ -3022,7 +3175,7 @@
         </w:rPr>
         <w:t>E</w:t>
       </w:r>
-      <w:bookmarkEnd w:id="25"/>
+      <w:bookmarkEnd w:id="26"/>
       <w:r>
         <w:rPr>
           <w:rFonts w:ascii="Times New Roman" w:hAnsi="Times New Roman" w:cs="Times New Roman"/>
@@ -3647,7 +3800,7 @@
       <w:rPr>
         <w:noProof/>
       </w:rPr>
-      <w:t>6</w:t>
+      <w:t>4</w:t>
     </w:r>
     <w:r>
       <w:fldChar w:fldCharType="end"/>
@@ -5192,7 +5345,7 @@
 </file>
 
 <file path=customXml/itemProps1.xml><?xml version="1.0" encoding="utf-8"?>
-<ds:datastoreItem xmlns:ds="http://schemas.openxmlformats.org/officeDocument/2006/customXml" ds:itemID="{5A3F8325-36D4-4AE8-B6A0-0D54E9038091}">
+<ds:datastoreItem xmlns:ds="http://schemas.openxmlformats.org/officeDocument/2006/customXml" ds:itemID="{51D4FCC4-CD7F-4B22-8D34-48B270031251}">
   <ds:schemaRefs>
     <ds:schemaRef ds:uri="http://schemas.openxmlformats.org/officeDocument/2006/bibliography"/>
   </ds:schemaRefs>

</xml_diff>